<commit_message>
pushover library install removed
</commit_message>
<xml_diff>
--- a/anleitungen/pi-ager-basic-install_rev2.docx
+++ b/anleitungen/pi-ager-basic-install_rev2.docx
@@ -4510,112 +4510,45 @@
           <w:lang w:val="en-US"/>
         </w:rPr>
       </w:pPr>
-      <w:r>
-        <w:rPr>
-          <w:lang w:val="en-US"/>
-        </w:rPr>
-        <w:t>Install pushover</w:t>
-      </w:r>
-    </w:p>
-    <w:p>
-      <w:pPr>
-        <w:pStyle w:val="Listenabsatz"/>
-        <w:rPr>
-          <w:lang w:val="en-US"/>
-        </w:rPr>
-      </w:pPr>
+      <w:bookmarkStart w:id="0" w:name="_GoBack"/>
+      <w:bookmarkEnd w:id="0"/>
+      <w:r>
+        <w:rPr>
+          <w:lang w:val="en-US"/>
+        </w:rPr>
+        <w:t xml:space="preserve">Install </w:t>
+      </w:r>
+      <w:proofErr w:type="spellStart"/>
+      <w:r>
+        <w:rPr>
+          <w:lang w:val="en-US"/>
+        </w:rPr>
+        <w:t>smbus</w:t>
+      </w:r>
+      <w:proofErr w:type="spellEnd"/>
+    </w:p>
+    <w:p>
+      <w:pPr>
+        <w:pStyle w:val="Listenabsatz"/>
+        <w:rPr>
+          <w:lang w:val="en-US"/>
+        </w:rPr>
+      </w:pPr>
+      <w:proofErr w:type="spellStart"/>
       <w:proofErr w:type="gramStart"/>
       <w:r>
         <w:rPr>
           <w:lang w:val="en-US"/>
         </w:rPr>
-        <w:t>cd</w:t>
-      </w:r>
+        <w:t>sudo</w:t>
+      </w:r>
+      <w:proofErr w:type="spellEnd"/>
       <w:proofErr w:type="gramEnd"/>
       <w:r>
         <w:rPr>
           <w:lang w:val="en-US"/>
         </w:rPr>
-        <w:t xml:space="preserve"> ~</w:t>
-      </w:r>
-    </w:p>
-    <w:p>
-      <w:pPr>
-        <w:pStyle w:val="Listenabsatz"/>
-        <w:rPr>
-          <w:lang w:val="en-US"/>
-        </w:rPr>
-      </w:pPr>
-      <w:proofErr w:type="spellStart"/>
-      <w:proofErr w:type="gramStart"/>
-      <w:r>
-        <w:rPr>
-          <w:lang w:val="en-US"/>
-        </w:rPr>
-        <w:t>git</w:t>
-      </w:r>
-      <w:proofErr w:type="spellEnd"/>
-      <w:proofErr w:type="gramEnd"/>
-      <w:r>
-        <w:rPr>
-          <w:lang w:val="en-US"/>
-        </w:rPr>
-        <w:t xml:space="preserve"> clone </w:t>
-      </w:r>
-      <w:hyperlink r:id="rId8" w:history="1">
-        <w:r>
-          <w:rPr>
-            <w:rStyle w:val="Hyperlink"/>
-            <w:lang w:val="en-US"/>
-          </w:rPr>
-          <w:t>https://github.com/thibauth/python-pushover.git</w:t>
-        </w:r>
-      </w:hyperlink>
-    </w:p>
-    <w:p>
-      <w:pPr>
-        <w:pStyle w:val="Listenabsatz"/>
-        <w:rPr>
-          <w:lang w:val="en-US"/>
-        </w:rPr>
-      </w:pPr>
-      <w:proofErr w:type="gramStart"/>
-      <w:r>
-        <w:rPr>
-          <w:lang w:val="en-US"/>
-        </w:rPr>
-        <w:t>cd</w:t>
-      </w:r>
-      <w:proofErr w:type="gramEnd"/>
-      <w:r>
-        <w:rPr>
-          <w:lang w:val="en-US"/>
-        </w:rPr>
-        <w:t xml:space="preserve"> python-pushover</w:t>
-      </w:r>
-    </w:p>
-    <w:p>
-      <w:pPr>
-        <w:pStyle w:val="Listenabsatz"/>
-        <w:rPr>
-          <w:lang w:val="en-US"/>
-        </w:rPr>
-      </w:pPr>
-      <w:proofErr w:type="spellStart"/>
-      <w:proofErr w:type="gramStart"/>
-      <w:r>
-        <w:rPr>
-          <w:lang w:val="en-US"/>
-        </w:rPr>
-        <w:t>sudo</w:t>
-      </w:r>
-      <w:proofErr w:type="spellEnd"/>
-      <w:proofErr w:type="gramEnd"/>
-      <w:r>
-        <w:rPr>
-          <w:lang w:val="en-US"/>
-        </w:rPr>
-        <w:t xml:space="preserve"> pip3 install .</w:t>
+        <w:t xml:space="preserve"> apt-get install python3-smbus</w:t>
       </w:r>
     </w:p>
     <w:p>
@@ -4641,21 +4574,26 @@
         <w:rPr>
           <w:lang w:val="en-US"/>
         </w:rPr>
-        <w:t xml:space="preserve">Install </w:t>
-      </w:r>
-      <w:proofErr w:type="spellStart"/>
-      <w:r>
-        <w:rPr>
-          <w:lang w:val="en-US"/>
-        </w:rPr>
-        <w:t>smbus</w:t>
-      </w:r>
-      <w:proofErr w:type="spellEnd"/>
-    </w:p>
-    <w:p>
-      <w:pPr>
-        <w:pStyle w:val="Listenabsatz"/>
-        <w:rPr>
+        <w:t>Install sqlit</w:t>
+      </w:r>
+      <w:r>
+        <w:rPr>
+          <w:lang w:val="en-US"/>
+        </w:rPr>
+        <w:t>e</w:t>
+      </w:r>
+      <w:r>
+        <w:rPr>
+          <w:lang w:val="en-US"/>
+        </w:rPr>
+        <w:t>3:</w:t>
+      </w:r>
+    </w:p>
+    <w:p>
+      <w:pPr>
+        <w:pStyle w:val="Listenabsatz"/>
+        <w:rPr>
+          <w:color w:val="C0504D" w:themeColor="accent2"/>
           <w:lang w:val="en-US"/>
         </w:rPr>
       </w:pPr>
@@ -4663,6 +4601,7 @@
       <w:proofErr w:type="gramStart"/>
       <w:r>
         <w:rPr>
+          <w:color w:val="C0504D" w:themeColor="accent2"/>
           <w:lang w:val="en-US"/>
         </w:rPr>
         <w:t>sudo</w:t>
@@ -4671,9 +4610,10 @@
       <w:proofErr w:type="gramEnd"/>
       <w:r>
         <w:rPr>
-          <w:lang w:val="en-US"/>
-        </w:rPr>
-        <w:t xml:space="preserve"> apt-get install python3-smbus</w:t>
+          <w:color w:val="C0504D" w:themeColor="accent2"/>
+          <w:lang w:val="en-US"/>
+        </w:rPr>
+        <w:t xml:space="preserve"> apt-get install sqlite3</w:t>
       </w:r>
     </w:p>
     <w:p>
@@ -4699,26 +4639,13 @@
         <w:rPr>
           <w:lang w:val="en-US"/>
         </w:rPr>
-        <w:t>Install sqlit</w:t>
-      </w:r>
-      <w:r>
-        <w:rPr>
-          <w:lang w:val="en-US"/>
-        </w:rPr>
-        <w:t>e</w:t>
-      </w:r>
-      <w:r>
-        <w:rPr>
-          <w:lang w:val="en-US"/>
-        </w:rPr>
-        <w:t>3:</w:t>
-      </w:r>
-    </w:p>
-    <w:p>
-      <w:pPr>
-        <w:pStyle w:val="Listenabsatz"/>
-        <w:rPr>
-          <w:color w:val="C0504D" w:themeColor="accent2"/>
+        <w:t>Install DHT sensor support</w:t>
+      </w:r>
+    </w:p>
+    <w:p>
+      <w:pPr>
+        <w:pStyle w:val="Listenabsatz"/>
+        <w:rPr>
           <w:lang w:val="en-US"/>
         </w:rPr>
       </w:pPr>
@@ -4738,12 +4665,27 @@
           <w:color w:val="C0504D" w:themeColor="accent2"/>
           <w:lang w:val="en-US"/>
         </w:rPr>
-        <w:t xml:space="preserve"> apt-get install sqlite3</w:t>
-      </w:r>
-    </w:p>
-    <w:p>
-      <w:pPr>
-        <w:pStyle w:val="Listenabsatz"/>
+        <w:t xml:space="preserve"> pip3 install </w:t>
+      </w:r>
+      <w:proofErr w:type="spellStart"/>
+      <w:r>
+        <w:rPr>
+          <w:color w:val="C0504D" w:themeColor="accent2"/>
+          <w:lang w:val="en-US"/>
+        </w:rPr>
+        <w:t>Adafruit</w:t>
+      </w:r>
+      <w:proofErr w:type="spellEnd"/>
+      <w:r>
+        <w:rPr>
+          <w:color w:val="C0504D" w:themeColor="accent2"/>
+          <w:lang w:val="en-US"/>
+        </w:rPr>
+        <w:t>-DHT</w:t>
+      </w:r>
+    </w:p>
+    <w:p>
+      <w:pPr>
         <w:rPr>
           <w:lang w:val="en-US"/>
         </w:rPr>
@@ -4764,13 +4706,14 @@
         <w:rPr>
           <w:lang w:val="en-US"/>
         </w:rPr>
-        <w:t>Install DHT sensor support</w:t>
-      </w:r>
-    </w:p>
-    <w:p>
-      <w:pPr>
-        <w:pStyle w:val="Listenabsatz"/>
-        <w:rPr>
+        <w:t>Install SHT1x sensors</w:t>
+      </w:r>
+    </w:p>
+    <w:p>
+      <w:pPr>
+        <w:pStyle w:val="Listenabsatz"/>
+        <w:rPr>
+          <w:color w:val="C0504D" w:themeColor="accent2"/>
           <w:lang w:val="en-US"/>
         </w:rPr>
       </w:pPr>
@@ -4790,27 +4733,12 @@
           <w:color w:val="C0504D" w:themeColor="accent2"/>
           <w:lang w:val="en-US"/>
         </w:rPr>
-        <w:t xml:space="preserve"> pip3 install </w:t>
-      </w:r>
-      <w:proofErr w:type="spellStart"/>
-      <w:r>
-        <w:rPr>
-          <w:color w:val="C0504D" w:themeColor="accent2"/>
-          <w:lang w:val="en-US"/>
-        </w:rPr>
-        <w:t>Adafruit</w:t>
-      </w:r>
-      <w:proofErr w:type="spellEnd"/>
-      <w:r>
-        <w:rPr>
-          <w:color w:val="C0504D" w:themeColor="accent2"/>
-          <w:lang w:val="en-US"/>
-        </w:rPr>
-        <w:t>-DHT</w:t>
-      </w:r>
-    </w:p>
-    <w:p>
-      <w:pPr>
+        <w:t xml:space="preserve"> pip3 install pi-sht1x</w:t>
+      </w:r>
+    </w:p>
+    <w:p>
+      <w:pPr>
+        <w:pStyle w:val="Listenabsatz"/>
         <w:rPr>
           <w:lang w:val="en-US"/>
         </w:rPr>
@@ -4831,14 +4759,27 @@
         <w:rPr>
           <w:lang w:val="en-US"/>
         </w:rPr>
-        <w:t>Install SHT1x sensors</w:t>
-      </w:r>
-    </w:p>
-    <w:p>
-      <w:pPr>
-        <w:pStyle w:val="Listenabsatz"/>
-        <w:rPr>
-          <w:color w:val="C0504D" w:themeColor="accent2"/>
+        <w:t xml:space="preserve">Install </w:t>
+      </w:r>
+      <w:proofErr w:type="spellStart"/>
+      <w:r>
+        <w:rPr>
+          <w:lang w:val="en-US"/>
+        </w:rPr>
+        <w:t>fswebcam</w:t>
+      </w:r>
+      <w:proofErr w:type="spellEnd"/>
+      <w:r>
+        <w:rPr>
+          <w:lang w:val="en-US"/>
+        </w:rPr>
+        <w:t>:</w:t>
+      </w:r>
+    </w:p>
+    <w:p>
+      <w:pPr>
+        <w:pStyle w:val="Listenabsatz"/>
+        <w:rPr>
           <w:lang w:val="en-US"/>
         </w:rPr>
       </w:pPr>
@@ -4858,8 +4799,17 @@
           <w:color w:val="C0504D" w:themeColor="accent2"/>
           <w:lang w:val="en-US"/>
         </w:rPr>
-        <w:t xml:space="preserve"> pip3 install pi-sht1x</w:t>
-      </w:r>
+        <w:t xml:space="preserve"> apt-get install </w:t>
+      </w:r>
+      <w:proofErr w:type="spellStart"/>
+      <w:r>
+        <w:rPr>
+          <w:color w:val="C0504D" w:themeColor="accent2"/>
+          <w:lang w:val="en-US"/>
+        </w:rPr>
+        <w:t>fswebcam</w:t>
+      </w:r>
+      <w:proofErr w:type="spellEnd"/>
     </w:p>
     <w:p>
       <w:pPr>
@@ -4891,20 +4841,15 @@
         <w:rPr>
           <w:lang w:val="en-US"/>
         </w:rPr>
-        <w:t>fswebcam</w:t>
-      </w:r>
-      <w:proofErr w:type="spellEnd"/>
-      <w:r>
-        <w:rPr>
-          <w:lang w:val="en-US"/>
-        </w:rPr>
-        <w:t>:</w:t>
-      </w:r>
-    </w:p>
-    <w:p>
-      <w:pPr>
-        <w:pStyle w:val="Listenabsatz"/>
-        <w:rPr>
+        <w:t>influxdb</w:t>
+      </w:r>
+      <w:proofErr w:type="spellEnd"/>
+    </w:p>
+    <w:p>
+      <w:pPr>
+        <w:pStyle w:val="Listenabsatz"/>
+        <w:rPr>
+          <w:color w:val="C0504D" w:themeColor="accent2"/>
           <w:lang w:val="en-US"/>
         </w:rPr>
       </w:pPr>
@@ -4924,17 +4869,99 @@
           <w:color w:val="C0504D" w:themeColor="accent2"/>
           <w:lang w:val="en-US"/>
         </w:rPr>
-        <w:t xml:space="preserve"> apt-get install </w:t>
-      </w:r>
-      <w:proofErr w:type="spellStart"/>
-      <w:r>
-        <w:rPr>
-          <w:color w:val="C0504D" w:themeColor="accent2"/>
-          <w:lang w:val="en-US"/>
-        </w:rPr>
-        <w:t>fswebcam</w:t>
-      </w:r>
-      <w:proofErr w:type="spellEnd"/>
+        <w:t xml:space="preserve"> pip3 install </w:t>
+      </w:r>
+      <w:proofErr w:type="spellStart"/>
+      <w:r>
+        <w:rPr>
+          <w:color w:val="C0504D" w:themeColor="accent2"/>
+          <w:lang w:val="en-US"/>
+        </w:rPr>
+        <w:t>influxdb</w:t>
+      </w:r>
+      <w:proofErr w:type="spellEnd"/>
+    </w:p>
+    <w:p>
+      <w:pPr>
+        <w:pStyle w:val="Listenabsatz"/>
+        <w:rPr>
+          <w:color w:val="C0504D" w:themeColor="accent2"/>
+          <w:lang w:val="en-US"/>
+        </w:rPr>
+      </w:pPr>
+    </w:p>
+    <w:p>
+      <w:pPr>
+        <w:rPr>
+          <w:lang w:val="en-US"/>
+        </w:rPr>
+      </w:pPr>
+      <w:r>
+        <w:rPr>
+          <w:lang w:val="en-US"/>
+        </w:rPr>
+        <w:t xml:space="preserve">       </w:t>
+      </w:r>
+      <w:r>
+        <w:rPr>
+          <w:lang w:val="en-US"/>
+        </w:rPr>
+        <w:t>•</w:t>
+      </w:r>
+      <w:r>
+        <w:rPr>
+          <w:lang w:val="en-US"/>
+        </w:rPr>
+        <w:tab/>
+        <w:t xml:space="preserve">Install </w:t>
+      </w:r>
+      <w:proofErr w:type="spellStart"/>
+      <w:r>
+        <w:rPr>
+          <w:lang w:val="en-US"/>
+        </w:rPr>
+        <w:t>php</w:t>
+      </w:r>
+      <w:proofErr w:type="spellEnd"/>
+      <w:r>
+        <w:rPr>
+          <w:lang w:val="en-US"/>
+        </w:rPr>
+        <w:t xml:space="preserve"> 7</w:t>
+      </w:r>
+      <w:r>
+        <w:rPr>
+          <w:lang w:val="en-US"/>
+        </w:rPr>
+        <w:t>.3</w:t>
+      </w:r>
+    </w:p>
+    <w:p>
+      <w:pPr>
+        <w:pStyle w:val="Listenabsatz"/>
+        <w:rPr>
+          <w:color w:val="C00000"/>
+          <w:lang w:val="en-US"/>
+        </w:rPr>
+      </w:pPr>
+      <w:proofErr w:type="spellStart"/>
+      <w:proofErr w:type="gramStart"/>
+      <w:r>
+        <w:rPr>
+          <w:color w:val="C00000"/>
+          <w:lang w:val="en-US"/>
+        </w:rPr>
+        <w:t>sudo</w:t>
+      </w:r>
+      <w:proofErr w:type="spellEnd"/>
+      <w:proofErr w:type="gramEnd"/>
+      <w:r>
+        <w:rPr>
+          <w:color w:val="C00000"/>
+          <w:lang w:val="en-US"/>
+        </w:rPr>
+        <w:t xml:space="preserve"> apt-get install php7.3-common php7.3-cgi php7.3 php7.3-sqlite3</w:t>
+      </w:r>
     </w:p>
     <w:p>
       <w:pPr>
@@ -4959,16 +4986,8 @@
         <w:rPr>
           <w:lang w:val="en-US"/>
         </w:rPr>
-        <w:t xml:space="preserve">Install </w:t>
-      </w:r>
-      <w:proofErr w:type="spellStart"/>
-      <w:r>
-        <w:rPr>
-          <w:lang w:val="en-US"/>
-        </w:rPr>
-        <w:t>influxdb</w:t>
-      </w:r>
-      <w:proofErr w:type="spellEnd"/>
+        <w:t>Install additional modules for php7.3:</w:t>
+      </w:r>
     </w:p>
     <w:p>
       <w:pPr>
@@ -4994,104 +5013,14 @@
           <w:color w:val="C0504D" w:themeColor="accent2"/>
           <w:lang w:val="en-US"/>
         </w:rPr>
-        <w:t xml:space="preserve"> pip3 install </w:t>
-      </w:r>
-      <w:proofErr w:type="spellStart"/>
-      <w:r>
-        <w:rPr>
-          <w:color w:val="C0504D" w:themeColor="accent2"/>
-          <w:lang w:val="en-US"/>
-        </w:rPr>
-        <w:t>influxdb</w:t>
-      </w:r>
-      <w:proofErr w:type="spellEnd"/>
-    </w:p>
-    <w:p>
-      <w:pPr>
-        <w:pStyle w:val="Listenabsatz"/>
-        <w:rPr>
-          <w:color w:val="C0504D" w:themeColor="accent2"/>
-          <w:lang w:val="en-US"/>
-        </w:rPr>
-      </w:pPr>
-    </w:p>
-    <w:p>
-      <w:pPr>
-        <w:rPr>
-          <w:lang w:val="en-US"/>
-        </w:rPr>
-      </w:pPr>
-      <w:r>
-        <w:rPr>
-          <w:lang w:val="en-US"/>
-        </w:rPr>
-        <w:t xml:space="preserve">       </w:t>
-      </w:r>
-      <w:r>
-        <w:rPr>
-          <w:lang w:val="en-US"/>
-        </w:rPr>
-        <w:t>•</w:t>
-      </w:r>
-      <w:r>
-        <w:rPr>
-          <w:lang w:val="en-US"/>
-        </w:rPr>
-        <w:tab/>
-        <w:t xml:space="preserve">Install </w:t>
-      </w:r>
-      <w:proofErr w:type="spellStart"/>
-      <w:r>
-        <w:rPr>
-          <w:lang w:val="en-US"/>
-        </w:rPr>
-        <w:t>php</w:t>
-      </w:r>
-      <w:proofErr w:type="spellEnd"/>
-      <w:r>
-        <w:rPr>
-          <w:lang w:val="en-US"/>
-        </w:rPr>
-        <w:t xml:space="preserve"> 7</w:t>
-      </w:r>
-      <w:r>
-        <w:rPr>
-          <w:lang w:val="en-US"/>
-        </w:rPr>
-        <w:t>.3</w:t>
-      </w:r>
-    </w:p>
-    <w:p>
-      <w:pPr>
-        <w:pStyle w:val="Listenabsatz"/>
-        <w:rPr>
-          <w:color w:val="C00000"/>
-          <w:lang w:val="en-US"/>
-        </w:rPr>
-      </w:pPr>
-      <w:proofErr w:type="spellStart"/>
-      <w:proofErr w:type="gramStart"/>
-      <w:r>
-        <w:rPr>
-          <w:color w:val="C00000"/>
-          <w:lang w:val="en-US"/>
-        </w:rPr>
-        <w:t>sudo</w:t>
-      </w:r>
-      <w:proofErr w:type="spellEnd"/>
-      <w:proofErr w:type="gramEnd"/>
-      <w:r>
-        <w:rPr>
-          <w:color w:val="C00000"/>
-          <w:lang w:val="en-US"/>
-        </w:rPr>
-        <w:t xml:space="preserve"> apt-get install php7.3-common php7.3-cgi php7.3 php7.3-sqlite3</w:t>
-      </w:r>
-    </w:p>
-    <w:p>
-      <w:pPr>
-        <w:pStyle w:val="Listenabsatz"/>
-        <w:rPr>
+        <w:t xml:space="preserve"> apt-get install php7.3-apcu php7.3-fpm php7.3-mbstring php7.3-phpdebug</w:t>
+      </w:r>
+    </w:p>
+    <w:p>
+      <w:pPr>
+        <w:pStyle w:val="Listenabsatz"/>
+        <w:rPr>
+          <w:color w:val="C0504D" w:themeColor="accent2"/>
           <w:lang w:val="en-US"/>
         </w:rPr>
       </w:pPr>
@@ -5111,14 +5040,28 @@
         <w:rPr>
           <w:lang w:val="en-US"/>
         </w:rPr>
-        <w:t>Install additional modules for php7.3:</w:t>
-      </w:r>
-    </w:p>
-    <w:p>
-      <w:pPr>
-        <w:pStyle w:val="Listenabsatz"/>
-        <w:rPr>
-          <w:color w:val="C0504D" w:themeColor="accent2"/>
+        <w:t xml:space="preserve">Install </w:t>
+      </w:r>
+      <w:proofErr w:type="spellStart"/>
+      <w:r>
+        <w:rPr>
+          <w:lang w:val="en-US"/>
+        </w:rPr>
+        <w:t>wiringpi</w:t>
+      </w:r>
+      <w:proofErr w:type="spellEnd"/>
+      <w:r>
+        <w:rPr>
+          <w:lang w:val="en-US"/>
+        </w:rPr>
+        <w:t>:</w:t>
+      </w:r>
+    </w:p>
+    <w:p>
+      <w:pPr>
+        <w:pStyle w:val="Listenabsatz"/>
+        <w:rPr>
+          <w:color w:val="FF0000"/>
           <w:lang w:val="en-US"/>
         </w:rPr>
       </w:pPr>
@@ -5126,7 +5069,7 @@
       <w:proofErr w:type="gramStart"/>
       <w:r>
         <w:rPr>
-          <w:color w:val="C0504D" w:themeColor="accent2"/>
+          <w:color w:val="FF0000"/>
           <w:lang w:val="en-US"/>
         </w:rPr>
         <w:t>sudo</w:t>
@@ -5135,17 +5078,24 @@
       <w:proofErr w:type="gramEnd"/>
       <w:r>
         <w:rPr>
-          <w:color w:val="C0504D" w:themeColor="accent2"/>
-          <w:lang w:val="en-US"/>
-        </w:rPr>
-        <w:t xml:space="preserve"> apt-get install php7.3-apcu php7.3-fpm php7.3-mbstring php7.3-phpdebug</w:t>
-      </w:r>
-    </w:p>
-    <w:p>
-      <w:pPr>
-        <w:pStyle w:val="Listenabsatz"/>
-        <w:rPr>
-          <w:color w:val="C0504D" w:themeColor="accent2"/>
+          <w:color w:val="FF0000"/>
+          <w:lang w:val="en-US"/>
+        </w:rPr>
+        <w:t xml:space="preserve"> apt-get install </w:t>
+      </w:r>
+      <w:proofErr w:type="spellStart"/>
+      <w:r>
+        <w:rPr>
+          <w:color w:val="FF0000"/>
+          <w:lang w:val="en-US"/>
+        </w:rPr>
+        <w:t>wiringpi</w:t>
+      </w:r>
+      <w:proofErr w:type="spellEnd"/>
+    </w:p>
+    <w:p>
+      <w:pPr>
+        <w:rPr>
           <w:lang w:val="en-US"/>
         </w:rPr>
       </w:pPr>
@@ -5179,24 +5129,91 @@
         <w:rPr>
           <w:lang w:val="en-US"/>
         </w:rPr>
-        <w:t>:</w:t>
-      </w:r>
-    </w:p>
-    <w:p>
-      <w:pPr>
-        <w:pStyle w:val="Listenabsatz"/>
-        <w:rPr>
-          <w:color w:val="FF0000"/>
-          <w:lang w:val="en-US"/>
-        </w:rPr>
-      </w:pPr>
-      <w:proofErr w:type="spellStart"/>
+        <w:t xml:space="preserve"> n</w:t>
+      </w:r>
+      <w:r>
+        <w:rPr>
+          <w:lang w:val="en-US"/>
+        </w:rPr>
+        <w:t>ew version with Pi4 support :</w:t>
+      </w:r>
+    </w:p>
+    <w:p>
+      <w:pPr>
+        <w:pStyle w:val="Listenabsatz"/>
+        <w:rPr>
+          <w:color w:val="FF0000"/>
+          <w:lang w:val="en-US"/>
+        </w:rPr>
+      </w:pPr>
       <w:proofErr w:type="gramStart"/>
       <w:r>
         <w:rPr>
           <w:color w:val="FF0000"/>
           <w:lang w:val="en-US"/>
         </w:rPr>
+        <w:t>cd</w:t>
+      </w:r>
+      <w:proofErr w:type="gramEnd"/>
+      <w:r>
+        <w:rPr>
+          <w:color w:val="FF0000"/>
+          <w:lang w:val="en-US"/>
+        </w:rPr>
+        <w:t xml:space="preserve"> /</w:t>
+      </w:r>
+      <w:proofErr w:type="spellStart"/>
+      <w:r>
+        <w:rPr>
+          <w:color w:val="FF0000"/>
+          <w:lang w:val="en-US"/>
+        </w:rPr>
+        <w:t>tmp</w:t>
+      </w:r>
+      <w:proofErr w:type="spellEnd"/>
+    </w:p>
+    <w:p>
+      <w:pPr>
+        <w:pStyle w:val="Listenabsatz"/>
+        <w:rPr>
+          <w:color w:val="FF0000"/>
+          <w:lang w:val="en-US"/>
+        </w:rPr>
+      </w:pPr>
+      <w:proofErr w:type="spellStart"/>
+      <w:proofErr w:type="gramStart"/>
+      <w:r>
+        <w:rPr>
+          <w:color w:val="FF0000"/>
+          <w:lang w:val="en-US"/>
+        </w:rPr>
+        <w:t>wget</w:t>
+      </w:r>
+      <w:proofErr w:type="spellEnd"/>
+      <w:proofErr w:type="gramEnd"/>
+      <w:r>
+        <w:rPr>
+          <w:color w:val="FF0000"/>
+          <w:lang w:val="en-US"/>
+        </w:rPr>
+        <w:t xml:space="preserve"> https://project-downloads.drogon.net/wiringpi-latest.deb</w:t>
+      </w:r>
+    </w:p>
+    <w:p>
+      <w:pPr>
+        <w:pStyle w:val="Listenabsatz"/>
+        <w:rPr>
+          <w:color w:val="FF0000"/>
+          <w:lang w:val="en-US"/>
+        </w:rPr>
+      </w:pPr>
+      <w:proofErr w:type="spellStart"/>
+      <w:proofErr w:type="gramStart"/>
+      <w:r>
+        <w:rPr>
+          <w:color w:val="FF0000"/>
+          <w:lang w:val="en-US"/>
+        </w:rPr>
         <w:t>sudo</w:t>
       </w:r>
       <w:proofErr w:type="spellEnd"/>
@@ -5206,20 +5223,53 @@
           <w:color w:val="FF0000"/>
           <w:lang w:val="en-US"/>
         </w:rPr>
-        <w:t xml:space="preserve"> apt-get install </w:t>
-      </w:r>
-      <w:proofErr w:type="spellStart"/>
-      <w:r>
-        <w:rPr>
-          <w:color w:val="FF0000"/>
-          <w:lang w:val="en-US"/>
-        </w:rPr>
-        <w:t>wiringpi</w:t>
-      </w:r>
-      <w:proofErr w:type="spellEnd"/>
-    </w:p>
-    <w:p>
-      <w:pPr>
+        <w:t xml:space="preserve"> </w:t>
+      </w:r>
+      <w:proofErr w:type="spellStart"/>
+      <w:r>
+        <w:rPr>
+          <w:color w:val="FF0000"/>
+          <w:lang w:val="en-US"/>
+        </w:rPr>
+        <w:t>dpkg</w:t>
+      </w:r>
+      <w:proofErr w:type="spellEnd"/>
+      <w:r>
+        <w:rPr>
+          <w:color w:val="FF0000"/>
+          <w:lang w:val="en-US"/>
+        </w:rPr>
+        <w:t xml:space="preserve"> -</w:t>
+      </w:r>
+      <w:proofErr w:type="spellStart"/>
+      <w:r>
+        <w:rPr>
+          <w:color w:val="FF0000"/>
+          <w:lang w:val="en-US"/>
+        </w:rPr>
+        <w:t>i</w:t>
+      </w:r>
+      <w:proofErr w:type="spellEnd"/>
+      <w:r>
+        <w:rPr>
+          <w:color w:val="FF0000"/>
+          <w:lang w:val="en-US"/>
+        </w:rPr>
+        <w:t xml:space="preserve"> </w:t>
+      </w:r>
+      <w:proofErr w:type="spellStart"/>
+      <w:r>
+        <w:rPr>
+          <w:color w:val="FF0000"/>
+          <w:lang w:val="en-US"/>
+        </w:rPr>
+        <w:t>wiringpi-latest.deb</w:t>
+      </w:r>
+      <w:proofErr w:type="spellEnd"/>
+    </w:p>
+    <w:p>
+      <w:pPr>
+        <w:pStyle w:val="Listenabsatz"/>
         <w:rPr>
           <w:lang w:val="en-US"/>
         </w:rPr>
@@ -5240,51 +5290,77 @@
         <w:rPr>
           <w:lang w:val="en-US"/>
         </w:rPr>
-        <w:t xml:space="preserve">Install </w:t>
-      </w:r>
-      <w:proofErr w:type="spellStart"/>
-      <w:r>
-        <w:rPr>
-          <w:lang w:val="en-US"/>
-        </w:rPr>
-        <w:t>wiringpi</w:t>
-      </w:r>
-      <w:proofErr w:type="spellEnd"/>
-      <w:r>
-        <w:rPr>
-          <w:lang w:val="en-US"/>
-        </w:rPr>
-        <w:t xml:space="preserve"> n</w:t>
-      </w:r>
-      <w:r>
-        <w:rPr>
-          <w:lang w:val="en-US"/>
-        </w:rPr>
-        <w:t>ew version with Pi4 support :</w:t>
-      </w:r>
-    </w:p>
-    <w:p>
-      <w:pPr>
-        <w:pStyle w:val="Listenabsatz"/>
-        <w:rPr>
-          <w:color w:val="FF0000"/>
-          <w:lang w:val="en-US"/>
-        </w:rPr>
-      </w:pPr>
+        <w:t xml:space="preserve">Copy </w:t>
+      </w:r>
+      <w:proofErr w:type="spellStart"/>
+      <w:r>
+        <w:rPr>
+          <w:lang w:val="en-US"/>
+        </w:rPr>
+        <w:t>gpio</w:t>
+      </w:r>
+      <w:proofErr w:type="spellEnd"/>
+      <w:r>
+        <w:rPr>
+          <w:lang w:val="en-US"/>
+        </w:rPr>
+        <w:t xml:space="preserve"> to /</w:t>
+      </w:r>
+      <w:proofErr w:type="spellStart"/>
+      <w:r>
+        <w:rPr>
+          <w:lang w:val="en-US"/>
+        </w:rPr>
+        <w:t>usr</w:t>
+      </w:r>
+      <w:proofErr w:type="spellEnd"/>
+      <w:r>
+        <w:rPr>
+          <w:lang w:val="en-US"/>
+        </w:rPr>
+        <w:t>/local/bin</w:t>
+      </w:r>
+    </w:p>
+    <w:p>
+      <w:pPr>
+        <w:pStyle w:val="Listenabsatz"/>
+        <w:rPr>
+          <w:color w:val="FF0000"/>
+          <w:lang w:val="en-US"/>
+        </w:rPr>
+      </w:pPr>
+      <w:proofErr w:type="spellStart"/>
       <w:proofErr w:type="gramStart"/>
       <w:r>
         <w:rPr>
           <w:color w:val="FF0000"/>
           <w:lang w:val="en-US"/>
         </w:rPr>
-        <w:t>cd</w:t>
-      </w:r>
+        <w:t>sudo</w:t>
+      </w:r>
+      <w:proofErr w:type="spellEnd"/>
       <w:proofErr w:type="gramEnd"/>
       <w:r>
         <w:rPr>
           <w:color w:val="FF0000"/>
           <w:lang w:val="en-US"/>
         </w:rPr>
+        <w:t xml:space="preserve"> </w:t>
+      </w:r>
+      <w:proofErr w:type="spellStart"/>
+      <w:r>
+        <w:rPr>
+          <w:color w:val="FF0000"/>
+          <w:lang w:val="en-US"/>
+        </w:rPr>
+        <w:t>cp</w:t>
+      </w:r>
+      <w:proofErr w:type="spellEnd"/>
+      <w:r>
+        <w:rPr>
+          <w:color w:val="FF0000"/>
+          <w:lang w:val="en-US"/>
+        </w:rPr>
         <w:t xml:space="preserve"> /</w:t>
       </w:r>
       <w:proofErr w:type="spellStart"/>
@@ -5293,9 +5369,48 @@
           <w:color w:val="FF0000"/>
           <w:lang w:val="en-US"/>
         </w:rPr>
-        <w:t>tmp</w:t>
-      </w:r>
-      <w:proofErr w:type="spellEnd"/>
+        <w:t>usr</w:t>
+      </w:r>
+      <w:proofErr w:type="spellEnd"/>
+      <w:r>
+        <w:rPr>
+          <w:color w:val="FF0000"/>
+          <w:lang w:val="en-US"/>
+        </w:rPr>
+        <w:t>/bin/</w:t>
+      </w:r>
+      <w:proofErr w:type="spellStart"/>
+      <w:r>
+        <w:rPr>
+          <w:color w:val="FF0000"/>
+          <w:lang w:val="en-US"/>
+        </w:rPr>
+        <w:t>gpio</w:t>
+      </w:r>
+      <w:proofErr w:type="spellEnd"/>
+      <w:r>
+        <w:rPr>
+          <w:color w:val="FF0000"/>
+          <w:lang w:val="en-US"/>
+        </w:rPr>
+        <w:t xml:space="preserve"> /</w:t>
+      </w:r>
+      <w:proofErr w:type="spellStart"/>
+      <w:r>
+        <w:rPr>
+          <w:color w:val="FF0000"/>
+          <w:lang w:val="en-US"/>
+        </w:rPr>
+        <w:t>usr</w:t>
+      </w:r>
+      <w:proofErr w:type="spellEnd"/>
+      <w:r>
+        <w:rPr>
+          <w:color w:val="FF0000"/>
+          <w:lang w:val="en-US"/>
+        </w:rPr>
+        <w:t>/local/bin</w:t>
+      </w:r>
     </w:p>
     <w:p>
       <w:pPr>
@@ -5312,7 +5427,7 @@
           <w:color w:val="FF0000"/>
           <w:lang w:val="en-US"/>
         </w:rPr>
-        <w:t>wget</w:t>
+        <w:t>sudo</w:t>
       </w:r>
       <w:proofErr w:type="spellEnd"/>
       <w:proofErr w:type="gramEnd"/>
@@ -5321,33 +5436,6 @@
           <w:color w:val="FF0000"/>
           <w:lang w:val="en-US"/>
         </w:rPr>
-        <w:t xml:space="preserve"> https://project-downloads.drogon.net/wiringpi-latest.deb</w:t>
-      </w:r>
-    </w:p>
-    <w:p>
-      <w:pPr>
-        <w:pStyle w:val="Listenabsatz"/>
-        <w:rPr>
-          <w:color w:val="FF0000"/>
-          <w:lang w:val="en-US"/>
-        </w:rPr>
-      </w:pPr>
-      <w:proofErr w:type="spellStart"/>
-      <w:proofErr w:type="gramStart"/>
-      <w:r>
-        <w:rPr>
-          <w:color w:val="FF0000"/>
-          <w:lang w:val="en-US"/>
-        </w:rPr>
-        <w:t>sudo</w:t>
-      </w:r>
-      <w:proofErr w:type="spellEnd"/>
-      <w:proofErr w:type="gramEnd"/>
-      <w:r>
-        <w:rPr>
-          <w:color w:val="FF0000"/>
-          <w:lang w:val="en-US"/>
-        </w:rPr>
         <w:t xml:space="preserve"> </w:t>
       </w:r>
       <w:proofErr w:type="spellStart"/>
@@ -5356,46 +5444,47 @@
           <w:color w:val="FF0000"/>
           <w:lang w:val="en-US"/>
         </w:rPr>
-        <w:t>dpkg</w:t>
-      </w:r>
-      <w:proofErr w:type="spellEnd"/>
-      <w:r>
-        <w:rPr>
-          <w:color w:val="FF0000"/>
-          <w:lang w:val="en-US"/>
-        </w:rPr>
-        <w:t xml:space="preserve"> -</w:t>
-      </w:r>
-      <w:proofErr w:type="spellStart"/>
-      <w:r>
-        <w:rPr>
-          <w:color w:val="FF0000"/>
-          <w:lang w:val="en-US"/>
-        </w:rPr>
-        <w:t>i</w:t>
-      </w:r>
-      <w:proofErr w:type="spellEnd"/>
-      <w:r>
-        <w:rPr>
-          <w:color w:val="FF0000"/>
-          <w:lang w:val="en-US"/>
-        </w:rPr>
-        <w:t xml:space="preserve"> </w:t>
-      </w:r>
-      <w:proofErr w:type="spellStart"/>
-      <w:r>
-        <w:rPr>
-          <w:color w:val="FF0000"/>
-          <w:lang w:val="en-US"/>
-        </w:rPr>
-        <w:t>wiringpi-latest.deb</w:t>
-      </w:r>
-      <w:proofErr w:type="spellEnd"/>
-    </w:p>
-    <w:p>
-      <w:pPr>
-        <w:pStyle w:val="Listenabsatz"/>
-        <w:rPr>
+        <w:t>chmod</w:t>
+      </w:r>
+      <w:proofErr w:type="spellEnd"/>
+      <w:r>
+        <w:rPr>
+          <w:color w:val="FF0000"/>
+          <w:lang w:val="en-US"/>
+        </w:rPr>
+        <w:t xml:space="preserve"> 4755 /</w:t>
+      </w:r>
+      <w:proofErr w:type="spellStart"/>
+      <w:r>
+        <w:rPr>
+          <w:color w:val="FF0000"/>
+          <w:lang w:val="en-US"/>
+        </w:rPr>
+        <w:t>usr</w:t>
+      </w:r>
+      <w:proofErr w:type="spellEnd"/>
+      <w:r>
+        <w:rPr>
+          <w:color w:val="FF0000"/>
+          <w:lang w:val="en-US"/>
+        </w:rPr>
+        <w:t>/local/bin/</w:t>
+      </w:r>
+      <w:proofErr w:type="spellStart"/>
+      <w:r>
+        <w:rPr>
+          <w:color w:val="FF0000"/>
+          <w:lang w:val="en-US"/>
+        </w:rPr>
+        <w:t>gpio</w:t>
+      </w:r>
+      <w:proofErr w:type="spellEnd"/>
+    </w:p>
+    <w:p>
+      <w:pPr>
+        <w:pStyle w:val="Listenabsatz"/>
+        <w:rPr>
+          <w:color w:val="FF0000"/>
           <w:lang w:val="en-US"/>
         </w:rPr>
       </w:pPr>
@@ -5415,36 +5504,16 @@
         <w:rPr>
           <w:lang w:val="en-US"/>
         </w:rPr>
-        <w:t xml:space="preserve">Copy </w:t>
-      </w:r>
-      <w:proofErr w:type="spellStart"/>
-      <w:r>
-        <w:rPr>
-          <w:lang w:val="en-US"/>
-        </w:rPr>
-        <w:t>gpio</w:t>
-      </w:r>
-      <w:proofErr w:type="spellEnd"/>
-      <w:r>
-        <w:rPr>
-          <w:lang w:val="en-US"/>
-        </w:rPr>
-        <w:t xml:space="preserve"> to /</w:t>
-      </w:r>
-      <w:proofErr w:type="spellStart"/>
-      <w:r>
-        <w:rPr>
-          <w:lang w:val="en-US"/>
-        </w:rPr>
-        <w:t>usr</w:t>
-      </w:r>
-      <w:proofErr w:type="spellEnd"/>
-      <w:r>
-        <w:rPr>
-          <w:lang w:val="en-US"/>
-        </w:rPr>
-        <w:t>/local/bin</w:t>
-      </w:r>
+        <w:t xml:space="preserve">Install </w:t>
+      </w:r>
+      <w:proofErr w:type="spellStart"/>
+      <w:r>
+        <w:rPr>
+          <w:lang w:val="en-US"/>
+        </w:rPr>
+        <w:t>PiShrink</w:t>
+      </w:r>
+      <w:proofErr w:type="spellEnd"/>
     </w:p>
     <w:p>
       <w:pPr>
@@ -5461,7 +5530,7 @@
           <w:color w:val="FF0000"/>
           <w:lang w:val="en-US"/>
         </w:rPr>
-        <w:t>sudo</w:t>
+        <w:t>wget</w:t>
       </w:r>
       <w:proofErr w:type="spellEnd"/>
       <w:proofErr w:type="gramEnd"/>
@@ -5472,201 +5541,7 @@
         </w:rPr>
         <w:t xml:space="preserve"> </w:t>
       </w:r>
-      <w:proofErr w:type="spellStart"/>
-      <w:r>
-        <w:rPr>
-          <w:color w:val="FF0000"/>
-          <w:lang w:val="en-US"/>
-        </w:rPr>
-        <w:t>cp</w:t>
-      </w:r>
-      <w:proofErr w:type="spellEnd"/>
-      <w:r>
-        <w:rPr>
-          <w:color w:val="FF0000"/>
-          <w:lang w:val="en-US"/>
-        </w:rPr>
-        <w:t xml:space="preserve"> /</w:t>
-      </w:r>
-      <w:proofErr w:type="spellStart"/>
-      <w:r>
-        <w:rPr>
-          <w:color w:val="FF0000"/>
-          <w:lang w:val="en-US"/>
-        </w:rPr>
-        <w:t>usr</w:t>
-      </w:r>
-      <w:proofErr w:type="spellEnd"/>
-      <w:r>
-        <w:rPr>
-          <w:color w:val="FF0000"/>
-          <w:lang w:val="en-US"/>
-        </w:rPr>
-        <w:t>/bin/</w:t>
-      </w:r>
-      <w:proofErr w:type="spellStart"/>
-      <w:r>
-        <w:rPr>
-          <w:color w:val="FF0000"/>
-          <w:lang w:val="en-US"/>
-        </w:rPr>
-        <w:t>gpio</w:t>
-      </w:r>
-      <w:proofErr w:type="spellEnd"/>
-      <w:r>
-        <w:rPr>
-          <w:color w:val="FF0000"/>
-          <w:lang w:val="en-US"/>
-        </w:rPr>
-        <w:t xml:space="preserve"> /</w:t>
-      </w:r>
-      <w:proofErr w:type="spellStart"/>
-      <w:r>
-        <w:rPr>
-          <w:color w:val="FF0000"/>
-          <w:lang w:val="en-US"/>
-        </w:rPr>
-        <w:t>usr</w:t>
-      </w:r>
-      <w:proofErr w:type="spellEnd"/>
-      <w:r>
-        <w:rPr>
-          <w:color w:val="FF0000"/>
-          <w:lang w:val="en-US"/>
-        </w:rPr>
-        <w:t>/local/bin</w:t>
-      </w:r>
-    </w:p>
-    <w:p>
-      <w:pPr>
-        <w:pStyle w:val="Listenabsatz"/>
-        <w:rPr>
-          <w:color w:val="FF0000"/>
-          <w:lang w:val="en-US"/>
-        </w:rPr>
-      </w:pPr>
-      <w:proofErr w:type="spellStart"/>
-      <w:proofErr w:type="gramStart"/>
-      <w:r>
-        <w:rPr>
-          <w:color w:val="FF0000"/>
-          <w:lang w:val="en-US"/>
-        </w:rPr>
-        <w:t>sudo</w:t>
-      </w:r>
-      <w:proofErr w:type="spellEnd"/>
-      <w:proofErr w:type="gramEnd"/>
-      <w:r>
-        <w:rPr>
-          <w:color w:val="FF0000"/>
-          <w:lang w:val="en-US"/>
-        </w:rPr>
-        <w:t xml:space="preserve"> </w:t>
-      </w:r>
-      <w:proofErr w:type="spellStart"/>
-      <w:r>
-        <w:rPr>
-          <w:color w:val="FF0000"/>
-          <w:lang w:val="en-US"/>
-        </w:rPr>
-        <w:t>chmod</w:t>
-      </w:r>
-      <w:proofErr w:type="spellEnd"/>
-      <w:r>
-        <w:rPr>
-          <w:color w:val="FF0000"/>
-          <w:lang w:val="en-US"/>
-        </w:rPr>
-        <w:t xml:space="preserve"> 4755 /</w:t>
-      </w:r>
-      <w:proofErr w:type="spellStart"/>
-      <w:r>
-        <w:rPr>
-          <w:color w:val="FF0000"/>
-          <w:lang w:val="en-US"/>
-        </w:rPr>
-        <w:t>usr</w:t>
-      </w:r>
-      <w:proofErr w:type="spellEnd"/>
-      <w:r>
-        <w:rPr>
-          <w:color w:val="FF0000"/>
-          <w:lang w:val="en-US"/>
-        </w:rPr>
-        <w:t>/local/bin/</w:t>
-      </w:r>
-      <w:proofErr w:type="spellStart"/>
-      <w:r>
-        <w:rPr>
-          <w:color w:val="FF0000"/>
-          <w:lang w:val="en-US"/>
-        </w:rPr>
-        <w:t>gpio</w:t>
-      </w:r>
-      <w:proofErr w:type="spellEnd"/>
-    </w:p>
-    <w:p>
-      <w:pPr>
-        <w:pStyle w:val="Listenabsatz"/>
-        <w:rPr>
-          <w:color w:val="FF0000"/>
-          <w:lang w:val="en-US"/>
-        </w:rPr>
-      </w:pPr>
-    </w:p>
-    <w:p>
-      <w:pPr>
-        <w:pStyle w:val="Listenabsatz"/>
-        <w:numPr>
-          <w:ilvl w:val="0"/>
-          <w:numId w:val="2"/>
-        </w:numPr>
-        <w:rPr>
-          <w:lang w:val="en-US"/>
-        </w:rPr>
-      </w:pPr>
-      <w:r>
-        <w:rPr>
-          <w:lang w:val="en-US"/>
-        </w:rPr>
-        <w:t xml:space="preserve">Install </w:t>
-      </w:r>
-      <w:proofErr w:type="spellStart"/>
-      <w:r>
-        <w:rPr>
-          <w:lang w:val="en-US"/>
-        </w:rPr>
-        <w:t>PiShrink</w:t>
-      </w:r>
-      <w:proofErr w:type="spellEnd"/>
-    </w:p>
-    <w:p>
-      <w:pPr>
-        <w:pStyle w:val="Listenabsatz"/>
-        <w:rPr>
-          <w:color w:val="FF0000"/>
-          <w:lang w:val="en-US"/>
-        </w:rPr>
-      </w:pPr>
-      <w:proofErr w:type="spellStart"/>
-      <w:proofErr w:type="gramStart"/>
-      <w:r>
-        <w:rPr>
-          <w:color w:val="FF0000"/>
-          <w:lang w:val="en-US"/>
-        </w:rPr>
-        <w:t>wget</w:t>
-      </w:r>
-      <w:proofErr w:type="spellEnd"/>
-      <w:proofErr w:type="gramEnd"/>
-      <w:r>
-        <w:rPr>
-          <w:color w:val="FF0000"/>
-          <w:lang w:val="en-US"/>
-        </w:rPr>
-        <w:t xml:space="preserve"> </w:t>
-      </w:r>
-      <w:hyperlink r:id="rId9" w:history="1">
+      <w:hyperlink r:id="rId8" w:history="1">
         <w:r>
           <w:rPr>
             <w:rStyle w:val="Hyperlink"/>
@@ -5773,7 +5648,6 @@
           <w:color w:val="000000" w:themeColor="text1"/>
           <w:lang w:val="en-US"/>
         </w:rPr>
-        <w:lastRenderedPageBreak/>
         <w:t>Nextion</w:t>
       </w:r>
       <w:proofErr w:type="spellEnd"/>
@@ -5938,10 +5812,24 @@
           <w:color w:val="000000" w:themeColor="text1"/>
           <w:lang w:val="en-US"/>
         </w:rPr>
-        <w:t xml:space="preserve"> apt-get install php-zip</w:t>
-      </w:r>
-      <w:bookmarkStart w:id="0" w:name="_GoBack"/>
-      <w:bookmarkEnd w:id="0"/>
+        <w:t xml:space="preserve"> apt-get install </w:t>
+      </w:r>
+      <w:proofErr w:type="spellStart"/>
+      <w:r>
+        <w:rPr>
+          <w:color w:val="000000" w:themeColor="text1"/>
+          <w:lang w:val="en-US"/>
+        </w:rPr>
+        <w:t>php</w:t>
+      </w:r>
+      <w:proofErr w:type="spellEnd"/>
+      <w:r>
+        <w:rPr>
+          <w:color w:val="000000" w:themeColor="text1"/>
+          <w:lang w:val="en-US"/>
+        </w:rPr>
+        <w:t>-zip</w:t>
+      </w:r>
     </w:p>
     <w:p>
       <w:pPr>
@@ -6743,7 +6631,7 @@
                     </pic:cNvPicPr>
                   </pic:nvPicPr>
                   <pic:blipFill>
-                    <a:blip r:embed="rId10">
+                    <a:blip r:embed="rId9">
                       <a:extLst>
                         <a:ext uri="{28A0092B-C50C-407E-A947-70E740481C1C}">
                           <a14:useLocalDpi xmlns:a14="http://schemas.microsoft.com/office/drawing/2010/main" val="0"/>
@@ -7105,7 +6993,7 @@
                     <pic:cNvPicPr/>
                   </pic:nvPicPr>
                   <pic:blipFill>
-                    <a:blip r:embed="rId11"/>
+                    <a:blip r:embed="rId10"/>
                     <a:stretch>
                       <a:fillRect/>
                     </a:stretch>
@@ -7214,7 +7102,7 @@
             <o:lock v:ext="edit" aspectratio="t"/>
           </v:shapetype>
           <v:shape id="_x0000_i1025" type="#_x0000_t75" style="width:453pt;height:78.75pt">
-            <v:imagedata r:id="rId12" o:title="06-06-_2021_11-10-42"/>
+            <v:imagedata r:id="rId11" o:title="06-06-_2021_11-10-42"/>
           </v:shape>
         </w:pict>
       </w:r>
@@ -9147,7 +9035,7 @@
       <w:lvlText w:val=""/>
       <w:lvlJc w:val="left"/>
       <w:pPr>
-        <w:ind w:left="720" w:hanging="360"/>
+        <w:ind w:left="644" w:hanging="360"/>
       </w:pPr>
       <w:rPr>
         <w:rFonts w:ascii="Symbol" w:hAnsi="Symbol" w:hint="default"/>

</xml_diff>

<commit_message>
rc.local : added power management turned off for wlan0
</commit_message>
<xml_diff>
--- a/anleitungen/pi-ager-basic-install_rev2.docx
+++ b/anleitungen/pi-ager-basic-install_rev2.docx
@@ -4510,8 +4510,6 @@
           <w:lang w:val="en-US"/>
         </w:rPr>
       </w:pPr>
-      <w:bookmarkStart w:id="0" w:name="_GoBack"/>
-      <w:bookmarkEnd w:id="0"/>
       <w:r>
         <w:rPr>
           <w:lang w:val="en-US"/>
@@ -6838,131 +6836,9 @@
           <w:szCs w:val="24"/>
           <w:lang w:val="en-US" w:eastAsia="de-DE"/>
         </w:rPr>
-        <w:t>:</w:t>
-      </w:r>
-    </w:p>
-    <w:p>
-      <w:pPr>
-        <w:pStyle w:val="Listenabsatz"/>
-        <w:textAlignment w:val="baseline"/>
-        <w:rPr>
-          <w:rFonts w:ascii="Times New Roman" w:eastAsia="Times New Roman" w:hAnsi="Times New Roman" w:cs="Times New Roman"/>
-          <w:color w:val="FF0000"/>
-          <w:sz w:val="24"/>
-          <w:szCs w:val="24"/>
-          <w:lang w:val="en-US" w:eastAsia="de-DE"/>
-        </w:rPr>
-      </w:pPr>
-      <w:proofErr w:type="gramStart"/>
-      <w:r>
-        <w:rPr>
-          <w:rFonts w:ascii="Times New Roman" w:eastAsia="Times New Roman" w:hAnsi="Times New Roman" w:cs="Times New Roman"/>
-          <w:color w:val="FF0000"/>
-          <w:sz w:val="24"/>
-          <w:szCs w:val="24"/>
-          <w:lang w:val="en-US" w:eastAsia="de-DE"/>
-        </w:rPr>
-        <w:t>cd</w:t>
-      </w:r>
-      <w:proofErr w:type="gramEnd"/>
-      <w:r>
-        <w:rPr>
-          <w:rFonts w:ascii="Times New Roman" w:eastAsia="Times New Roman" w:hAnsi="Times New Roman" w:cs="Times New Roman"/>
-          <w:color w:val="FF0000"/>
-          <w:sz w:val="24"/>
-          <w:szCs w:val="24"/>
-          <w:lang w:val="en-US" w:eastAsia="de-DE"/>
-        </w:rPr>
-        <w:t xml:space="preserve"> /</w:t>
-      </w:r>
-      <w:proofErr w:type="spellStart"/>
-      <w:r>
-        <w:rPr>
-          <w:rFonts w:ascii="Times New Roman" w:eastAsia="Times New Roman" w:hAnsi="Times New Roman" w:cs="Times New Roman"/>
-          <w:color w:val="FF0000"/>
-          <w:sz w:val="24"/>
-          <w:szCs w:val="24"/>
-          <w:lang w:val="en-US" w:eastAsia="de-DE"/>
-        </w:rPr>
-        <w:t>etc</w:t>
-      </w:r>
-      <w:proofErr w:type="spellEnd"/>
-    </w:p>
-    <w:p>
-      <w:pPr>
-        <w:pStyle w:val="Listenabsatz"/>
-        <w:textAlignment w:val="baseline"/>
-        <w:rPr>
-          <w:rFonts w:ascii="Times New Roman" w:eastAsia="Times New Roman" w:hAnsi="Times New Roman" w:cs="Times New Roman"/>
-          <w:color w:val="FF0000"/>
-          <w:sz w:val="24"/>
-          <w:szCs w:val="24"/>
-          <w:lang w:val="en-US" w:eastAsia="de-DE"/>
-        </w:rPr>
-      </w:pPr>
-      <w:proofErr w:type="spellStart"/>
-      <w:proofErr w:type="gramStart"/>
-      <w:r>
-        <w:rPr>
-          <w:rFonts w:ascii="Times New Roman" w:eastAsia="Times New Roman" w:hAnsi="Times New Roman" w:cs="Times New Roman"/>
-          <w:color w:val="FF0000"/>
-          <w:sz w:val="24"/>
-          <w:szCs w:val="24"/>
-          <w:lang w:val="en-US" w:eastAsia="de-DE"/>
-        </w:rPr>
-        <w:t>sudo</w:t>
-      </w:r>
-      <w:proofErr w:type="spellEnd"/>
-      <w:proofErr w:type="gramEnd"/>
-      <w:r>
-        <w:rPr>
-          <w:rFonts w:ascii="Times New Roman" w:eastAsia="Times New Roman" w:hAnsi="Times New Roman" w:cs="Times New Roman"/>
-          <w:color w:val="FF0000"/>
-          <w:sz w:val="24"/>
-          <w:szCs w:val="24"/>
-          <w:lang w:val="en-US" w:eastAsia="de-DE"/>
-        </w:rPr>
-        <w:t xml:space="preserve"> </w:t>
-      </w:r>
-      <w:proofErr w:type="spellStart"/>
-      <w:r>
-        <w:rPr>
-          <w:rFonts w:ascii="Times New Roman" w:eastAsia="Times New Roman" w:hAnsi="Times New Roman" w:cs="Times New Roman"/>
-          <w:color w:val="FF0000"/>
-          <w:sz w:val="24"/>
-          <w:szCs w:val="24"/>
-          <w:lang w:val="en-US" w:eastAsia="de-DE"/>
-        </w:rPr>
-        <w:t>nano</w:t>
-      </w:r>
-      <w:proofErr w:type="spellEnd"/>
-      <w:r>
-        <w:rPr>
-          <w:rFonts w:ascii="Times New Roman" w:eastAsia="Times New Roman" w:hAnsi="Times New Roman" w:cs="Times New Roman"/>
-          <w:color w:val="FF0000"/>
-          <w:sz w:val="24"/>
-          <w:szCs w:val="24"/>
-          <w:lang w:val="en-US" w:eastAsia="de-DE"/>
-        </w:rPr>
-        <w:t xml:space="preserve"> </w:t>
-      </w:r>
-      <w:proofErr w:type="spellStart"/>
-      <w:r>
-        <w:rPr>
-          <w:rFonts w:ascii="Times New Roman" w:eastAsia="Times New Roman" w:hAnsi="Times New Roman" w:cs="Times New Roman"/>
-          <w:color w:val="FF0000"/>
-          <w:sz w:val="24"/>
-          <w:szCs w:val="24"/>
-          <w:lang w:val="en-US" w:eastAsia="de-DE"/>
-        </w:rPr>
-        <w:t>rc.local</w:t>
-      </w:r>
-      <w:proofErr w:type="spellEnd"/>
-    </w:p>
-    <w:p>
-      <w:pPr>
-        <w:pStyle w:val="Listenabsatz"/>
-        <w:textAlignment w:val="baseline"/>
+        <w:t xml:space="preserve"> and disable power management for wlan0</w:t>
+      </w:r>
+      <w:r>
         <w:rPr>
           <w:rFonts w:ascii="Times New Roman" w:eastAsia="Times New Roman" w:hAnsi="Times New Roman" w:cs="Times New Roman"/>
           <w:color w:val="242729"/>
@@ -6970,6 +6846,147 @@
           <w:szCs w:val="24"/>
           <w:lang w:val="en-US" w:eastAsia="de-DE"/>
         </w:rPr>
+        <w:t>:</w:t>
+      </w:r>
+    </w:p>
+    <w:p>
+      <w:pPr>
+        <w:pStyle w:val="Listenabsatz"/>
+        <w:textAlignment w:val="baseline"/>
+        <w:rPr>
+          <w:rFonts w:ascii="Times New Roman" w:eastAsia="Times New Roman" w:hAnsi="Times New Roman" w:cs="Times New Roman"/>
+          <w:color w:val="FF0000"/>
+          <w:sz w:val="24"/>
+          <w:szCs w:val="24"/>
+          <w:lang w:val="en-US" w:eastAsia="de-DE"/>
+        </w:rPr>
+      </w:pPr>
+      <w:proofErr w:type="gramStart"/>
+      <w:r>
+        <w:rPr>
+          <w:rFonts w:ascii="Times New Roman" w:eastAsia="Times New Roman" w:hAnsi="Times New Roman" w:cs="Times New Roman"/>
+          <w:color w:val="FF0000"/>
+          <w:sz w:val="24"/>
+          <w:szCs w:val="24"/>
+          <w:lang w:val="en-US" w:eastAsia="de-DE"/>
+        </w:rPr>
+        <w:t>cd</w:t>
+      </w:r>
+      <w:proofErr w:type="gramEnd"/>
+      <w:r>
+        <w:rPr>
+          <w:rFonts w:ascii="Times New Roman" w:eastAsia="Times New Roman" w:hAnsi="Times New Roman" w:cs="Times New Roman"/>
+          <w:color w:val="FF0000"/>
+          <w:sz w:val="24"/>
+          <w:szCs w:val="24"/>
+          <w:lang w:val="en-US" w:eastAsia="de-DE"/>
+        </w:rPr>
+        <w:t xml:space="preserve"> /</w:t>
+      </w:r>
+      <w:proofErr w:type="spellStart"/>
+      <w:r>
+        <w:rPr>
+          <w:rFonts w:ascii="Times New Roman" w:eastAsia="Times New Roman" w:hAnsi="Times New Roman" w:cs="Times New Roman"/>
+          <w:color w:val="FF0000"/>
+          <w:sz w:val="24"/>
+          <w:szCs w:val="24"/>
+          <w:lang w:val="en-US" w:eastAsia="de-DE"/>
+        </w:rPr>
+        <w:t>etc</w:t>
+      </w:r>
+      <w:proofErr w:type="spellEnd"/>
+    </w:p>
+    <w:p>
+      <w:pPr>
+        <w:pStyle w:val="Listenabsatz"/>
+        <w:textAlignment w:val="baseline"/>
+        <w:rPr>
+          <w:rFonts w:ascii="Times New Roman" w:eastAsia="Times New Roman" w:hAnsi="Times New Roman" w:cs="Times New Roman"/>
+          <w:color w:val="FF0000"/>
+          <w:sz w:val="24"/>
+          <w:szCs w:val="24"/>
+          <w:lang w:val="en-US" w:eastAsia="de-DE"/>
+        </w:rPr>
+      </w:pPr>
+      <w:proofErr w:type="spellStart"/>
+      <w:proofErr w:type="gramStart"/>
+      <w:r>
+        <w:rPr>
+          <w:rFonts w:ascii="Times New Roman" w:eastAsia="Times New Roman" w:hAnsi="Times New Roman" w:cs="Times New Roman"/>
+          <w:color w:val="FF0000"/>
+          <w:sz w:val="24"/>
+          <w:szCs w:val="24"/>
+          <w:lang w:val="en-US" w:eastAsia="de-DE"/>
+        </w:rPr>
+        <w:t>sudo</w:t>
+      </w:r>
+      <w:proofErr w:type="spellEnd"/>
+      <w:proofErr w:type="gramEnd"/>
+      <w:r>
+        <w:rPr>
+          <w:rFonts w:ascii="Times New Roman" w:eastAsia="Times New Roman" w:hAnsi="Times New Roman" w:cs="Times New Roman"/>
+          <w:color w:val="FF0000"/>
+          <w:sz w:val="24"/>
+          <w:szCs w:val="24"/>
+          <w:lang w:val="en-US" w:eastAsia="de-DE"/>
+        </w:rPr>
+        <w:t xml:space="preserve"> </w:t>
+      </w:r>
+      <w:proofErr w:type="spellStart"/>
+      <w:r>
+        <w:rPr>
+          <w:rFonts w:ascii="Times New Roman" w:eastAsia="Times New Roman" w:hAnsi="Times New Roman" w:cs="Times New Roman"/>
+          <w:color w:val="FF0000"/>
+          <w:sz w:val="24"/>
+          <w:szCs w:val="24"/>
+          <w:lang w:val="en-US" w:eastAsia="de-DE"/>
+        </w:rPr>
+        <w:t>nano</w:t>
+      </w:r>
+      <w:proofErr w:type="spellEnd"/>
+      <w:r>
+        <w:rPr>
+          <w:rFonts w:ascii="Times New Roman" w:eastAsia="Times New Roman" w:hAnsi="Times New Roman" w:cs="Times New Roman"/>
+          <w:color w:val="FF0000"/>
+          <w:sz w:val="24"/>
+          <w:szCs w:val="24"/>
+          <w:lang w:val="en-US" w:eastAsia="de-DE"/>
+        </w:rPr>
+        <w:t xml:space="preserve"> </w:t>
+      </w:r>
+      <w:proofErr w:type="spellStart"/>
+      <w:r>
+        <w:rPr>
+          <w:rFonts w:ascii="Times New Roman" w:eastAsia="Times New Roman" w:hAnsi="Times New Roman" w:cs="Times New Roman"/>
+          <w:color w:val="FF0000"/>
+          <w:sz w:val="24"/>
+          <w:szCs w:val="24"/>
+          <w:lang w:val="en-US" w:eastAsia="de-DE"/>
+        </w:rPr>
+        <w:t>rc.local</w:t>
+      </w:r>
+      <w:proofErr w:type="spellEnd"/>
+    </w:p>
+    <w:p>
+      <w:pPr>
+        <w:pStyle w:val="Listenabsatz"/>
+        <w:textAlignment w:val="baseline"/>
+        <w:rPr>
+          <w:rFonts w:ascii="Times New Roman" w:eastAsia="Times New Roman" w:hAnsi="Times New Roman" w:cs="Times New Roman"/>
+          <w:color w:val="242729"/>
+          <w:sz w:val="24"/>
+          <w:szCs w:val="24"/>
+          <w:lang w:val="en-US" w:eastAsia="de-DE"/>
+        </w:rPr>
+      </w:pPr>
+    </w:p>
+    <w:p>
+      <w:pPr>
+        <w:pStyle w:val="Listenabsatz"/>
+        <w:rPr>
+          <w:color w:val="FF0000"/>
+          <w:lang w:val="en-US"/>
+        </w:rPr>
       </w:pPr>
       <w:r>
         <w:rPr>
@@ -6978,10 +6995,10 @@
         </w:rPr>
         <w:lastRenderedPageBreak/>
         <w:drawing>
-          <wp:inline distT="0" distB="0" distL="0" distR="0" wp14:anchorId="4646D27C" wp14:editId="192DAB3A">
-            <wp:extent cx="5390476" cy="3457143"/>
-            <wp:effectExtent l="0" t="0" r="1270" b="0"/>
-            <wp:docPr id="3" name="Grafik 3"/>
+          <wp:inline distT="0" distB="0" distL="0" distR="0" wp14:anchorId="5A57A662" wp14:editId="0D06EB5C">
+            <wp:extent cx="5361905" cy="4161905"/>
+            <wp:effectExtent l="0" t="0" r="0" b="0"/>
+            <wp:docPr id="4" name="Grafik 4"/>
             <wp:cNvGraphicFramePr>
               <a:graphicFrameLocks xmlns:a="http://schemas.openxmlformats.org/drawingml/2006/main" noChangeAspect="1"/>
             </wp:cNvGraphicFramePr>
@@ -7001,7 +7018,7 @@
                   <pic:spPr>
                     <a:xfrm>
                       <a:off x="0" y="0"/>
-                      <a:ext cx="5390476" cy="3457143"/>
+                      <a:ext cx="5361905" cy="4161905"/>
                     </a:xfrm>
                     <a:prstGeom prst="rect">
                       <a:avLst/>
@@ -7013,15 +7030,8 @@
           </wp:inline>
         </w:drawing>
       </w:r>
-    </w:p>
-    <w:p>
-      <w:pPr>
-        <w:pStyle w:val="Listenabsatz"/>
-        <w:rPr>
-          <w:color w:val="FF0000"/>
-          <w:lang w:val="en-US"/>
-        </w:rPr>
-      </w:pPr>
+      <w:bookmarkStart w:id="0" w:name="_GoBack"/>
+      <w:bookmarkEnd w:id="0"/>
     </w:p>
     <w:p>
       <w:pPr>
@@ -7834,6 +7844,7 @@
           <w:color w:val="C0504D" w:themeColor="accent2"/>
           <w:lang w:val="en-US"/>
         </w:rPr>
+        <w:lastRenderedPageBreak/>
         <w:t>sudo</w:t>
       </w:r>
       <w:proofErr w:type="spellEnd"/>
@@ -8033,7 +8044,6 @@
           <w:color w:val="C0504D" w:themeColor="accent2"/>
           <w:lang w:val="en-US"/>
         </w:rPr>
-        <w:lastRenderedPageBreak/>
         <w:t>sudo</w:t>
       </w:r>
       <w:proofErr w:type="spellEnd"/>

</xml_diff>

<commit_message>
update : install libgd-dev for new version of fswebcam
</commit_message>
<xml_diff>
--- a/anleitungen/pi-ager-basic-install_rev2.docx
+++ b/anleitungen/pi-ager-basic-install_rev2.docx
@@ -4611,7 +4611,14 @@
           <w:color w:val="C0504D" w:themeColor="accent2"/>
           <w:lang w:val="en-US"/>
         </w:rPr>
-        <w:t xml:space="preserve"> apt-get install sqlite3</w:t>
+        <w:t xml:space="preserve"> apt</w:t>
+      </w:r>
+      <w:r>
+        <w:rPr>
+          <w:color w:val="C0504D" w:themeColor="accent2"/>
+          <w:lang w:val="en-US"/>
+        </w:rPr>
+        <w:t xml:space="preserve"> install sqlite3</w:t>
       </w:r>
     </w:p>
     <w:p>
@@ -4738,6 +4745,7 @@
       <w:pPr>
         <w:pStyle w:val="Listenabsatz"/>
         <w:rPr>
+          <w:color w:val="C0504D" w:themeColor="accent2"/>
           <w:lang w:val="en-US"/>
         </w:rPr>
       </w:pPr>
@@ -4764,6 +4772,20 @@
         <w:rPr>
           <w:lang w:val="en-US"/>
         </w:rPr>
+        <w:t>libgd</w:t>
+      </w:r>
+      <w:proofErr w:type="spellEnd"/>
+      <w:r>
+        <w:rPr>
+          <w:lang w:val="en-US"/>
+        </w:rPr>
+        <w:t xml:space="preserve">-dev (needed for new version of </w:t>
+      </w:r>
+      <w:proofErr w:type="spellStart"/>
+      <w:r>
+        <w:rPr>
+          <w:lang w:val="en-US"/>
+        </w:rPr>
         <w:t>fswebcam</w:t>
       </w:r>
       <w:proofErr w:type="spellEnd"/>
@@ -4771,13 +4793,14 @@
         <w:rPr>
           <w:lang w:val="en-US"/>
         </w:rPr>
-        <w:t>:</w:t>
-      </w:r>
-    </w:p>
-    <w:p>
-      <w:pPr>
-        <w:pStyle w:val="Listenabsatz"/>
-        <w:rPr>
+        <w:t>)</w:t>
+      </w:r>
+    </w:p>
+    <w:p>
+      <w:pPr>
+        <w:pStyle w:val="Listenabsatz"/>
+        <w:rPr>
+          <w:color w:val="C00000"/>
           <w:lang w:val="en-US"/>
         </w:rPr>
       </w:pPr>
@@ -4785,7 +4808,7 @@
       <w:proofErr w:type="gramStart"/>
       <w:r>
         <w:rPr>
-          <w:color w:val="C0504D" w:themeColor="accent2"/>
+          <w:color w:val="C00000"/>
           <w:lang w:val="en-US"/>
         </w:rPr>
         <w:t>sudo</w:t>
@@ -4794,20 +4817,27 @@
       <w:proofErr w:type="gramEnd"/>
       <w:r>
         <w:rPr>
-          <w:color w:val="C0504D" w:themeColor="accent2"/>
-          <w:lang w:val="en-US"/>
-        </w:rPr>
-        <w:t xml:space="preserve"> apt-get install </w:t>
-      </w:r>
-      <w:proofErr w:type="spellStart"/>
-      <w:r>
-        <w:rPr>
-          <w:color w:val="C0504D" w:themeColor="accent2"/>
-          <w:lang w:val="en-US"/>
-        </w:rPr>
-        <w:t>fswebcam</w:t>
-      </w:r>
-      <w:proofErr w:type="spellEnd"/>
+          <w:color w:val="C00000"/>
+          <w:lang w:val="en-US"/>
+        </w:rPr>
+        <w:t xml:space="preserve"> apt install </w:t>
+      </w:r>
+      <w:proofErr w:type="spellStart"/>
+      <w:r>
+        <w:rPr>
+          <w:color w:val="C00000"/>
+          <w:lang w:val="en-US"/>
+        </w:rPr>
+        <w:t>libgd</w:t>
+      </w:r>
+      <w:proofErr w:type="spellEnd"/>
+      <w:r>
+        <w:rPr>
+          <w:color w:val="C00000"/>
+          <w:lang w:val="en-US"/>
+        </w:rPr>
+        <w:t>-dev</w:t>
+      </w:r>
     </w:p>
     <w:p>
       <w:pPr>
@@ -4839,15 +4869,20 @@
         <w:rPr>
           <w:lang w:val="en-US"/>
         </w:rPr>
-        <w:t>influxdb</w:t>
-      </w:r>
-      <w:proofErr w:type="spellEnd"/>
-    </w:p>
-    <w:p>
-      <w:pPr>
-        <w:pStyle w:val="Listenabsatz"/>
-        <w:rPr>
-          <w:color w:val="C0504D" w:themeColor="accent2"/>
+        <w:t>fswebcam</w:t>
+      </w:r>
+      <w:proofErr w:type="spellEnd"/>
+      <w:r>
+        <w:rPr>
+          <w:lang w:val="en-US"/>
+        </w:rPr>
+        <w:t>:</w:t>
+      </w:r>
+    </w:p>
+    <w:p>
+      <w:pPr>
+        <w:pStyle w:val="Listenabsatz"/>
+        <w:rPr>
           <w:lang w:val="en-US"/>
         </w:rPr>
       </w:pPr>
@@ -4867,99 +4902,24 @@
           <w:color w:val="C0504D" w:themeColor="accent2"/>
           <w:lang w:val="en-US"/>
         </w:rPr>
-        <w:t xml:space="preserve"> pip3 install </w:t>
-      </w:r>
-      <w:proofErr w:type="spellStart"/>
-      <w:r>
-        <w:rPr>
-          <w:color w:val="C0504D" w:themeColor="accent2"/>
-          <w:lang w:val="en-US"/>
-        </w:rPr>
-        <w:t>influxdb</w:t>
-      </w:r>
-      <w:proofErr w:type="spellEnd"/>
-    </w:p>
-    <w:p>
-      <w:pPr>
-        <w:pStyle w:val="Listenabsatz"/>
-        <w:rPr>
-          <w:color w:val="C0504D" w:themeColor="accent2"/>
-          <w:lang w:val="en-US"/>
-        </w:rPr>
-      </w:pPr>
-    </w:p>
-    <w:p>
-      <w:pPr>
-        <w:rPr>
-          <w:lang w:val="en-US"/>
-        </w:rPr>
-      </w:pPr>
-      <w:r>
-        <w:rPr>
-          <w:lang w:val="en-US"/>
-        </w:rPr>
-        <w:t xml:space="preserve">       </w:t>
-      </w:r>
-      <w:r>
-        <w:rPr>
-          <w:lang w:val="en-US"/>
-        </w:rPr>
-        <w:t>•</w:t>
-      </w:r>
-      <w:r>
-        <w:rPr>
-          <w:lang w:val="en-US"/>
-        </w:rPr>
-        <w:tab/>
-        <w:t xml:space="preserve">Install </w:t>
-      </w:r>
-      <w:proofErr w:type="spellStart"/>
-      <w:r>
-        <w:rPr>
-          <w:lang w:val="en-US"/>
-        </w:rPr>
-        <w:t>php</w:t>
-      </w:r>
-      <w:proofErr w:type="spellEnd"/>
-      <w:r>
-        <w:rPr>
-          <w:lang w:val="en-US"/>
-        </w:rPr>
-        <w:t xml:space="preserve"> 7</w:t>
-      </w:r>
-      <w:r>
-        <w:rPr>
-          <w:lang w:val="en-US"/>
-        </w:rPr>
-        <w:t>.3</w:t>
-      </w:r>
-    </w:p>
-    <w:p>
-      <w:pPr>
-        <w:pStyle w:val="Listenabsatz"/>
-        <w:rPr>
-          <w:color w:val="C00000"/>
-          <w:lang w:val="en-US"/>
-        </w:rPr>
-      </w:pPr>
-      <w:proofErr w:type="spellStart"/>
-      <w:proofErr w:type="gramStart"/>
-      <w:r>
-        <w:rPr>
-          <w:color w:val="C00000"/>
-          <w:lang w:val="en-US"/>
-        </w:rPr>
-        <w:t>sudo</w:t>
-      </w:r>
-      <w:proofErr w:type="spellEnd"/>
-      <w:proofErr w:type="gramEnd"/>
-      <w:r>
-        <w:rPr>
-          <w:color w:val="C00000"/>
-          <w:lang w:val="en-US"/>
-        </w:rPr>
-        <w:t xml:space="preserve"> apt-get install php7.3-common php7.3-cgi php7.3 php7.3-sqlite3</w:t>
-      </w:r>
+        <w:t xml:space="preserve"> apt</w:t>
+      </w:r>
+      <w:r>
+        <w:rPr>
+          <w:color w:val="C0504D" w:themeColor="accent2"/>
+          <w:lang w:val="en-US"/>
+        </w:rPr>
+        <w:t xml:space="preserve"> install </w:t>
+      </w:r>
+      <w:proofErr w:type="spellStart"/>
+      <w:r>
+        <w:rPr>
+          <w:color w:val="C0504D" w:themeColor="accent2"/>
+          <w:lang w:val="en-US"/>
+        </w:rPr>
+        <w:t>fswebcam</w:t>
+      </w:r>
+      <w:proofErr w:type="spellEnd"/>
     </w:p>
     <w:p>
       <w:pPr>
@@ -4984,8 +4944,16 @@
         <w:rPr>
           <w:lang w:val="en-US"/>
         </w:rPr>
-        <w:t>Install additional modules for php7.3:</w:t>
-      </w:r>
+        <w:t xml:space="preserve">Install </w:t>
+      </w:r>
+      <w:proofErr w:type="spellStart"/>
+      <w:r>
+        <w:rPr>
+          <w:lang w:val="en-US"/>
+        </w:rPr>
+        <w:t>influxdb</w:t>
+      </w:r>
+      <w:proofErr w:type="spellEnd"/>
     </w:p>
     <w:p>
       <w:pPr>
@@ -5011,14 +4979,111 @@
           <w:color w:val="C0504D" w:themeColor="accent2"/>
           <w:lang w:val="en-US"/>
         </w:rPr>
-        <w:t xml:space="preserve"> apt-get install php7.3-apcu php7.3-fpm php7.3-mbstring php7.3-phpdebug</w:t>
-      </w:r>
-    </w:p>
-    <w:p>
-      <w:pPr>
-        <w:pStyle w:val="Listenabsatz"/>
-        <w:rPr>
-          <w:color w:val="C0504D" w:themeColor="accent2"/>
+        <w:t xml:space="preserve"> pip3 install </w:t>
+      </w:r>
+      <w:proofErr w:type="spellStart"/>
+      <w:r>
+        <w:rPr>
+          <w:color w:val="C0504D" w:themeColor="accent2"/>
+          <w:lang w:val="en-US"/>
+        </w:rPr>
+        <w:t>influxdb</w:t>
+      </w:r>
+      <w:proofErr w:type="spellEnd"/>
+    </w:p>
+    <w:p>
+      <w:pPr>
+        <w:pStyle w:val="Listenabsatz"/>
+        <w:rPr>
+          <w:color w:val="C0504D" w:themeColor="accent2"/>
+          <w:lang w:val="en-US"/>
+        </w:rPr>
+      </w:pPr>
+    </w:p>
+    <w:p>
+      <w:pPr>
+        <w:rPr>
+          <w:lang w:val="en-US"/>
+        </w:rPr>
+      </w:pPr>
+      <w:r>
+        <w:rPr>
+          <w:lang w:val="en-US"/>
+        </w:rPr>
+        <w:t xml:space="preserve">       </w:t>
+      </w:r>
+      <w:r>
+        <w:rPr>
+          <w:lang w:val="en-US"/>
+        </w:rPr>
+        <w:t>•</w:t>
+      </w:r>
+      <w:r>
+        <w:rPr>
+          <w:lang w:val="en-US"/>
+        </w:rPr>
+        <w:tab/>
+        <w:t xml:space="preserve">Install </w:t>
+      </w:r>
+      <w:proofErr w:type="spellStart"/>
+      <w:r>
+        <w:rPr>
+          <w:lang w:val="en-US"/>
+        </w:rPr>
+        <w:t>php</w:t>
+      </w:r>
+      <w:proofErr w:type="spellEnd"/>
+      <w:r>
+        <w:rPr>
+          <w:lang w:val="en-US"/>
+        </w:rPr>
+        <w:t xml:space="preserve"> 7</w:t>
+      </w:r>
+      <w:r>
+        <w:rPr>
+          <w:lang w:val="en-US"/>
+        </w:rPr>
+        <w:t>.3</w:t>
+      </w:r>
+    </w:p>
+    <w:p>
+      <w:pPr>
+        <w:pStyle w:val="Listenabsatz"/>
+        <w:rPr>
+          <w:color w:val="C00000"/>
+          <w:lang w:val="en-US"/>
+        </w:rPr>
+      </w:pPr>
+      <w:proofErr w:type="spellStart"/>
+      <w:proofErr w:type="gramStart"/>
+      <w:r>
+        <w:rPr>
+          <w:color w:val="C00000"/>
+          <w:lang w:val="en-US"/>
+        </w:rPr>
+        <w:t>sudo</w:t>
+      </w:r>
+      <w:proofErr w:type="spellEnd"/>
+      <w:proofErr w:type="gramEnd"/>
+      <w:r>
+        <w:rPr>
+          <w:color w:val="C00000"/>
+          <w:lang w:val="en-US"/>
+        </w:rPr>
+        <w:t xml:space="preserve"> apt</w:t>
+      </w:r>
+      <w:r>
+        <w:rPr>
+          <w:color w:val="C00000"/>
+          <w:lang w:val="en-US"/>
+        </w:rPr>
+        <w:t xml:space="preserve"> install php7.3-common php7.3-cgi php7.3 php7.3-sqlite3</w:t>
+      </w:r>
+    </w:p>
+    <w:p>
+      <w:pPr>
+        <w:pStyle w:val="Listenabsatz"/>
+        <w:rPr>
           <w:lang w:val="en-US"/>
         </w:rPr>
       </w:pPr>
@@ -5038,28 +5103,14 @@
         <w:rPr>
           <w:lang w:val="en-US"/>
         </w:rPr>
-        <w:t xml:space="preserve">Install </w:t>
-      </w:r>
-      <w:proofErr w:type="spellStart"/>
-      <w:r>
-        <w:rPr>
-          <w:lang w:val="en-US"/>
-        </w:rPr>
-        <w:t>wiringpi</w:t>
-      </w:r>
-      <w:proofErr w:type="spellEnd"/>
-      <w:r>
-        <w:rPr>
-          <w:lang w:val="en-US"/>
-        </w:rPr>
-        <w:t>:</w:t>
-      </w:r>
-    </w:p>
-    <w:p>
-      <w:pPr>
-        <w:pStyle w:val="Listenabsatz"/>
-        <w:rPr>
-          <w:color w:val="FF0000"/>
+        <w:t>Install additional modules for php7.3:</w:t>
+      </w:r>
+    </w:p>
+    <w:p>
+      <w:pPr>
+        <w:pStyle w:val="Listenabsatz"/>
+        <w:rPr>
+          <w:color w:val="C0504D" w:themeColor="accent2"/>
           <w:lang w:val="en-US"/>
         </w:rPr>
       </w:pPr>
@@ -5067,7 +5118,7 @@
       <w:proofErr w:type="gramStart"/>
       <w:r>
         <w:rPr>
-          <w:color w:val="FF0000"/>
+          <w:color w:val="C0504D" w:themeColor="accent2"/>
           <w:lang w:val="en-US"/>
         </w:rPr>
         <w:t>sudo</w:t>
@@ -5076,24 +5127,24 @@
       <w:proofErr w:type="gramEnd"/>
       <w:r>
         <w:rPr>
-          <w:color w:val="FF0000"/>
-          <w:lang w:val="en-US"/>
-        </w:rPr>
-        <w:t xml:space="preserve"> apt-get install </w:t>
-      </w:r>
-      <w:proofErr w:type="spellStart"/>
-      <w:r>
-        <w:rPr>
-          <w:color w:val="FF0000"/>
-          <w:lang w:val="en-US"/>
-        </w:rPr>
-        <w:t>wiringpi</w:t>
-      </w:r>
-      <w:proofErr w:type="spellEnd"/>
-    </w:p>
-    <w:p>
-      <w:pPr>
-        <w:rPr>
+          <w:color w:val="C0504D" w:themeColor="accent2"/>
+          <w:lang w:val="en-US"/>
+        </w:rPr>
+        <w:t xml:space="preserve"> apt</w:t>
+      </w:r>
+      <w:r>
+        <w:rPr>
+          <w:color w:val="C0504D" w:themeColor="accent2"/>
+          <w:lang w:val="en-US"/>
+        </w:rPr>
+        <w:t xml:space="preserve"> install php7.3-apcu php7.3-fpm php7.3-mbstring php7.3-phpdebug</w:t>
+      </w:r>
+    </w:p>
+    <w:p>
+      <w:pPr>
+        <w:pStyle w:val="Listenabsatz"/>
+        <w:rPr>
+          <w:color w:val="C0504D" w:themeColor="accent2"/>
           <w:lang w:val="en-US"/>
         </w:rPr>
       </w:pPr>
@@ -5127,147 +5178,54 @@
         <w:rPr>
           <w:lang w:val="en-US"/>
         </w:rPr>
-        <w:t xml:space="preserve"> n</w:t>
-      </w:r>
-      <w:r>
-        <w:rPr>
-          <w:lang w:val="en-US"/>
-        </w:rPr>
-        <w:t>ew version with Pi4 support :</w:t>
-      </w:r>
-    </w:p>
-    <w:p>
-      <w:pPr>
-        <w:pStyle w:val="Listenabsatz"/>
-        <w:rPr>
-          <w:color w:val="FF0000"/>
-          <w:lang w:val="en-US"/>
-        </w:rPr>
-      </w:pPr>
+        <w:t>:</w:t>
+      </w:r>
+    </w:p>
+    <w:p>
+      <w:pPr>
+        <w:pStyle w:val="Listenabsatz"/>
+        <w:rPr>
+          <w:color w:val="C00000"/>
+          <w:lang w:val="en-US"/>
+        </w:rPr>
+      </w:pPr>
+      <w:proofErr w:type="spellStart"/>
       <w:proofErr w:type="gramStart"/>
       <w:r>
         <w:rPr>
-          <w:color w:val="FF0000"/>
-          <w:lang w:val="en-US"/>
-        </w:rPr>
-        <w:t>cd</w:t>
-      </w:r>
+          <w:color w:val="C00000"/>
+          <w:lang w:val="en-US"/>
+        </w:rPr>
+        <w:t>sudo</w:t>
+      </w:r>
+      <w:proofErr w:type="spellEnd"/>
       <w:proofErr w:type="gramEnd"/>
       <w:r>
         <w:rPr>
-          <w:color w:val="FF0000"/>
-          <w:lang w:val="en-US"/>
-        </w:rPr>
-        <w:t xml:space="preserve"> /</w:t>
-      </w:r>
-      <w:proofErr w:type="spellStart"/>
-      <w:r>
-        <w:rPr>
-          <w:color w:val="FF0000"/>
-          <w:lang w:val="en-US"/>
-        </w:rPr>
-        <w:t>tmp</w:t>
-      </w:r>
-      <w:proofErr w:type="spellEnd"/>
-    </w:p>
-    <w:p>
-      <w:pPr>
-        <w:pStyle w:val="Listenabsatz"/>
-        <w:rPr>
-          <w:color w:val="FF0000"/>
-          <w:lang w:val="en-US"/>
-        </w:rPr>
-      </w:pPr>
-      <w:proofErr w:type="spellStart"/>
-      <w:proofErr w:type="gramStart"/>
-      <w:r>
-        <w:rPr>
-          <w:color w:val="FF0000"/>
-          <w:lang w:val="en-US"/>
-        </w:rPr>
-        <w:t>wget</w:t>
-      </w:r>
-      <w:proofErr w:type="spellEnd"/>
-      <w:proofErr w:type="gramEnd"/>
-      <w:r>
-        <w:rPr>
-          <w:color w:val="FF0000"/>
-          <w:lang w:val="en-US"/>
-        </w:rPr>
-        <w:t xml:space="preserve"> https://project-downloads.drogon.net/wiringpi-latest.deb</w:t>
-      </w:r>
-    </w:p>
-    <w:p>
-      <w:pPr>
-        <w:pStyle w:val="Listenabsatz"/>
-        <w:rPr>
-          <w:color w:val="FF0000"/>
-          <w:lang w:val="en-US"/>
-        </w:rPr>
-      </w:pPr>
-      <w:proofErr w:type="spellStart"/>
-      <w:proofErr w:type="gramStart"/>
-      <w:r>
-        <w:rPr>
-          <w:color w:val="FF0000"/>
-          <w:lang w:val="en-US"/>
-        </w:rPr>
-        <w:t>sudo</w:t>
-      </w:r>
-      <w:proofErr w:type="spellEnd"/>
-      <w:proofErr w:type="gramEnd"/>
-      <w:r>
-        <w:rPr>
-          <w:color w:val="FF0000"/>
-          <w:lang w:val="en-US"/>
-        </w:rPr>
-        <w:t xml:space="preserve"> </w:t>
-      </w:r>
-      <w:proofErr w:type="spellStart"/>
-      <w:r>
-        <w:rPr>
-          <w:color w:val="FF0000"/>
-          <w:lang w:val="en-US"/>
-        </w:rPr>
-        <w:t>dpkg</w:t>
-      </w:r>
-      <w:proofErr w:type="spellEnd"/>
-      <w:r>
-        <w:rPr>
-          <w:color w:val="FF0000"/>
-          <w:lang w:val="en-US"/>
-        </w:rPr>
-        <w:t xml:space="preserve"> -</w:t>
-      </w:r>
-      <w:proofErr w:type="spellStart"/>
-      <w:r>
-        <w:rPr>
-          <w:color w:val="FF0000"/>
-          <w:lang w:val="en-US"/>
-        </w:rPr>
-        <w:t>i</w:t>
-      </w:r>
-      <w:proofErr w:type="spellEnd"/>
-      <w:r>
-        <w:rPr>
-          <w:color w:val="FF0000"/>
-          <w:lang w:val="en-US"/>
-        </w:rPr>
-        <w:t xml:space="preserve"> </w:t>
-      </w:r>
-      <w:proofErr w:type="spellStart"/>
-      <w:r>
-        <w:rPr>
-          <w:color w:val="FF0000"/>
-          <w:lang w:val="en-US"/>
-        </w:rPr>
-        <w:t>wiringpi-latest.deb</w:t>
-      </w:r>
-      <w:proofErr w:type="spellEnd"/>
-    </w:p>
-    <w:p>
-      <w:pPr>
-        <w:pStyle w:val="Listenabsatz"/>
+          <w:color w:val="C00000"/>
+          <w:lang w:val="en-US"/>
+        </w:rPr>
+        <w:t xml:space="preserve"> apt</w:t>
+      </w:r>
+      <w:r>
+        <w:rPr>
+          <w:color w:val="C00000"/>
+          <w:lang w:val="en-US"/>
+        </w:rPr>
+        <w:t xml:space="preserve"> install </w:t>
+      </w:r>
+      <w:proofErr w:type="spellStart"/>
+      <w:r>
+        <w:rPr>
+          <w:color w:val="C00000"/>
+          <w:lang w:val="en-US"/>
+        </w:rPr>
+        <w:t>wiringpi</w:t>
+      </w:r>
+      <w:proofErr w:type="spellEnd"/>
+    </w:p>
+    <w:p>
+      <w:pPr>
         <w:rPr>
           <w:lang w:val="en-US"/>
         </w:rPr>
@@ -5288,50 +5246,103 @@
         <w:rPr>
           <w:lang w:val="en-US"/>
         </w:rPr>
-        <w:t xml:space="preserve">Copy </w:t>
-      </w:r>
-      <w:proofErr w:type="spellStart"/>
-      <w:r>
-        <w:rPr>
-          <w:lang w:val="en-US"/>
-        </w:rPr>
-        <w:t>gpio</w:t>
-      </w:r>
-      <w:proofErr w:type="spellEnd"/>
-      <w:r>
-        <w:rPr>
-          <w:lang w:val="en-US"/>
-        </w:rPr>
-        <w:t xml:space="preserve"> to /</w:t>
-      </w:r>
-      <w:proofErr w:type="spellStart"/>
-      <w:r>
-        <w:rPr>
-          <w:lang w:val="en-US"/>
-        </w:rPr>
-        <w:t>usr</w:t>
-      </w:r>
-      <w:proofErr w:type="spellEnd"/>
-      <w:r>
-        <w:rPr>
-          <w:lang w:val="en-US"/>
-        </w:rPr>
-        <w:t>/local/bin</w:t>
-      </w:r>
-    </w:p>
-    <w:p>
-      <w:pPr>
-        <w:pStyle w:val="Listenabsatz"/>
-        <w:rPr>
-          <w:color w:val="FF0000"/>
-          <w:lang w:val="en-US"/>
-        </w:rPr>
-      </w:pPr>
-      <w:proofErr w:type="spellStart"/>
+        <w:t xml:space="preserve">Install </w:t>
+      </w:r>
+      <w:proofErr w:type="spellStart"/>
+      <w:r>
+        <w:rPr>
+          <w:lang w:val="en-US"/>
+        </w:rPr>
+        <w:t>wiringpi</w:t>
+      </w:r>
+      <w:proofErr w:type="spellEnd"/>
+      <w:r>
+        <w:rPr>
+          <w:lang w:val="en-US"/>
+        </w:rPr>
+        <w:t xml:space="preserve"> n</w:t>
+      </w:r>
+      <w:r>
+        <w:rPr>
+          <w:lang w:val="en-US"/>
+        </w:rPr>
+        <w:t>ew version with Pi4 support :</w:t>
+      </w:r>
+    </w:p>
+    <w:p>
+      <w:pPr>
+        <w:pStyle w:val="Listenabsatz"/>
+        <w:rPr>
+          <w:color w:val="C00000"/>
+          <w:lang w:val="en-US"/>
+        </w:rPr>
+      </w:pPr>
       <w:proofErr w:type="gramStart"/>
       <w:r>
         <w:rPr>
-          <w:color w:val="FF0000"/>
+          <w:color w:val="C00000"/>
+          <w:lang w:val="en-US"/>
+        </w:rPr>
+        <w:t>cd</w:t>
+      </w:r>
+      <w:proofErr w:type="gramEnd"/>
+      <w:r>
+        <w:rPr>
+          <w:color w:val="C00000"/>
+          <w:lang w:val="en-US"/>
+        </w:rPr>
+        <w:t xml:space="preserve"> /</w:t>
+      </w:r>
+      <w:proofErr w:type="spellStart"/>
+      <w:r>
+        <w:rPr>
+          <w:color w:val="C00000"/>
+          <w:lang w:val="en-US"/>
+        </w:rPr>
+        <w:t>tmp</w:t>
+      </w:r>
+      <w:proofErr w:type="spellEnd"/>
+    </w:p>
+    <w:p>
+      <w:pPr>
+        <w:pStyle w:val="Listenabsatz"/>
+        <w:rPr>
+          <w:color w:val="C00000"/>
+          <w:lang w:val="en-US"/>
+        </w:rPr>
+      </w:pPr>
+      <w:proofErr w:type="spellStart"/>
+      <w:proofErr w:type="gramStart"/>
+      <w:r>
+        <w:rPr>
+          <w:color w:val="C00000"/>
+          <w:lang w:val="en-US"/>
+        </w:rPr>
+        <w:t>wget</w:t>
+      </w:r>
+      <w:proofErr w:type="spellEnd"/>
+      <w:proofErr w:type="gramEnd"/>
+      <w:r>
+        <w:rPr>
+          <w:color w:val="C00000"/>
+          <w:lang w:val="en-US"/>
+        </w:rPr>
+        <w:t xml:space="preserve"> https://project-downloads.drogon.net/wiringpi-latest.deb</w:t>
+      </w:r>
+    </w:p>
+    <w:p>
+      <w:pPr>
+        <w:pStyle w:val="Listenabsatz"/>
+        <w:rPr>
+          <w:color w:val="C00000"/>
+          <w:lang w:val="en-US"/>
+        </w:rPr>
+      </w:pPr>
+      <w:proofErr w:type="spellStart"/>
+      <w:proofErr w:type="gramStart"/>
+      <w:r>
+        <w:rPr>
+          <w:color w:val="C00000"/>
           <w:lang w:val="en-US"/>
         </w:rPr>
         <w:t>sudo</w:t>
@@ -5340,7 +5351,7 @@
       <w:proofErr w:type="gramEnd"/>
       <w:r>
         <w:rPr>
-          <w:color w:val="FF0000"/>
+          <w:color w:val="C00000"/>
           <w:lang w:val="en-US"/>
         </w:rPr>
         <w:t xml:space="preserve"> </w:t>
@@ -5348,90 +5359,31 @@
       <w:proofErr w:type="spellStart"/>
       <w:r>
         <w:rPr>
-          <w:color w:val="FF0000"/>
-          <w:lang w:val="en-US"/>
-        </w:rPr>
-        <w:t>cp</w:t>
-      </w:r>
-      <w:proofErr w:type="spellEnd"/>
-      <w:r>
-        <w:rPr>
-          <w:color w:val="FF0000"/>
-          <w:lang w:val="en-US"/>
-        </w:rPr>
-        <w:t xml:space="preserve"> /</w:t>
-      </w:r>
-      <w:proofErr w:type="spellStart"/>
-      <w:r>
-        <w:rPr>
-          <w:color w:val="FF0000"/>
-          <w:lang w:val="en-US"/>
-        </w:rPr>
-        <w:t>usr</w:t>
-      </w:r>
-      <w:proofErr w:type="spellEnd"/>
-      <w:r>
-        <w:rPr>
-          <w:color w:val="FF0000"/>
-          <w:lang w:val="en-US"/>
-        </w:rPr>
-        <w:t>/bin/</w:t>
-      </w:r>
-      <w:proofErr w:type="spellStart"/>
-      <w:r>
-        <w:rPr>
-          <w:color w:val="FF0000"/>
-          <w:lang w:val="en-US"/>
-        </w:rPr>
-        <w:t>gpio</w:t>
-      </w:r>
-      <w:proofErr w:type="spellEnd"/>
-      <w:r>
-        <w:rPr>
-          <w:color w:val="FF0000"/>
-          <w:lang w:val="en-US"/>
-        </w:rPr>
-        <w:t xml:space="preserve"> /</w:t>
-      </w:r>
-      <w:proofErr w:type="spellStart"/>
-      <w:r>
-        <w:rPr>
-          <w:color w:val="FF0000"/>
-          <w:lang w:val="en-US"/>
-        </w:rPr>
-        <w:t>usr</w:t>
-      </w:r>
-      <w:proofErr w:type="spellEnd"/>
-      <w:r>
-        <w:rPr>
-          <w:color w:val="FF0000"/>
-          <w:lang w:val="en-US"/>
-        </w:rPr>
-        <w:t>/local/bin</w:t>
-      </w:r>
-    </w:p>
-    <w:p>
-      <w:pPr>
-        <w:pStyle w:val="Listenabsatz"/>
-        <w:rPr>
-          <w:color w:val="FF0000"/>
-          <w:lang w:val="en-US"/>
-        </w:rPr>
-      </w:pPr>
-      <w:proofErr w:type="spellStart"/>
-      <w:proofErr w:type="gramStart"/>
-      <w:r>
-        <w:rPr>
-          <w:color w:val="FF0000"/>
-          <w:lang w:val="en-US"/>
-        </w:rPr>
-        <w:t>sudo</w:t>
-      </w:r>
-      <w:proofErr w:type="spellEnd"/>
-      <w:proofErr w:type="gramEnd"/>
-      <w:r>
-        <w:rPr>
-          <w:color w:val="FF0000"/>
+          <w:color w:val="C00000"/>
+          <w:lang w:val="en-US"/>
+        </w:rPr>
+        <w:t>dpkg</w:t>
+      </w:r>
+      <w:proofErr w:type="spellEnd"/>
+      <w:r>
+        <w:rPr>
+          <w:color w:val="C00000"/>
+          <w:lang w:val="en-US"/>
+        </w:rPr>
+        <w:t xml:space="preserve"> -</w:t>
+      </w:r>
+      <w:proofErr w:type="spellStart"/>
+      <w:r>
+        <w:rPr>
+          <w:color w:val="C00000"/>
+          <w:lang w:val="en-US"/>
+        </w:rPr>
+        <w:t>i</w:t>
+      </w:r>
+      <w:proofErr w:type="spellEnd"/>
+      <w:r>
+        <w:rPr>
+          <w:color w:val="C00000"/>
           <w:lang w:val="en-US"/>
         </w:rPr>
         <w:t xml:space="preserve"> </w:t>
@@ -5439,50 +5391,17 @@
       <w:proofErr w:type="spellStart"/>
       <w:r>
         <w:rPr>
-          <w:color w:val="FF0000"/>
-          <w:lang w:val="en-US"/>
-        </w:rPr>
-        <w:t>chmod</w:t>
-      </w:r>
-      <w:proofErr w:type="spellEnd"/>
-      <w:r>
-        <w:rPr>
-          <w:color w:val="FF0000"/>
-          <w:lang w:val="en-US"/>
-        </w:rPr>
-        <w:t xml:space="preserve"> 4755 /</w:t>
-      </w:r>
-      <w:proofErr w:type="spellStart"/>
-      <w:r>
-        <w:rPr>
-          <w:color w:val="FF0000"/>
-          <w:lang w:val="en-US"/>
-        </w:rPr>
-        <w:t>usr</w:t>
-      </w:r>
-      <w:proofErr w:type="spellEnd"/>
-      <w:r>
-        <w:rPr>
-          <w:color w:val="FF0000"/>
-          <w:lang w:val="en-US"/>
-        </w:rPr>
-        <w:t>/local/bin/</w:t>
-      </w:r>
-      <w:proofErr w:type="spellStart"/>
-      <w:r>
-        <w:rPr>
-          <w:color w:val="FF0000"/>
-          <w:lang w:val="en-US"/>
-        </w:rPr>
-        <w:t>gpio</w:t>
-      </w:r>
-      <w:proofErr w:type="spellEnd"/>
-    </w:p>
-    <w:p>
-      <w:pPr>
-        <w:pStyle w:val="Listenabsatz"/>
-        <w:rPr>
-          <w:color w:val="FF0000"/>
+          <w:color w:val="C00000"/>
+          <w:lang w:val="en-US"/>
+        </w:rPr>
+        <w:t>wiringpi-latest.deb</w:t>
+      </w:r>
+      <w:proofErr w:type="spellEnd"/>
+    </w:p>
+    <w:p>
+      <w:pPr>
+        <w:pStyle w:val="Listenabsatz"/>
+        <w:rPr>
           <w:lang w:val="en-US"/>
         </w:rPr>
       </w:pPr>
@@ -5502,6 +5421,220 @@
         <w:rPr>
           <w:lang w:val="en-US"/>
         </w:rPr>
+        <w:t xml:space="preserve">Copy </w:t>
+      </w:r>
+      <w:proofErr w:type="spellStart"/>
+      <w:r>
+        <w:rPr>
+          <w:lang w:val="en-US"/>
+        </w:rPr>
+        <w:t>gpio</w:t>
+      </w:r>
+      <w:proofErr w:type="spellEnd"/>
+      <w:r>
+        <w:rPr>
+          <w:lang w:val="en-US"/>
+        </w:rPr>
+        <w:t xml:space="preserve"> to /</w:t>
+      </w:r>
+      <w:proofErr w:type="spellStart"/>
+      <w:r>
+        <w:rPr>
+          <w:lang w:val="en-US"/>
+        </w:rPr>
+        <w:t>usr</w:t>
+      </w:r>
+      <w:proofErr w:type="spellEnd"/>
+      <w:r>
+        <w:rPr>
+          <w:lang w:val="en-US"/>
+        </w:rPr>
+        <w:t>/local/bin</w:t>
+      </w:r>
+    </w:p>
+    <w:p>
+      <w:pPr>
+        <w:pStyle w:val="Listenabsatz"/>
+        <w:rPr>
+          <w:color w:val="C00000"/>
+          <w:lang w:val="en-US"/>
+        </w:rPr>
+      </w:pPr>
+      <w:proofErr w:type="spellStart"/>
+      <w:proofErr w:type="gramStart"/>
+      <w:r>
+        <w:rPr>
+          <w:color w:val="C00000"/>
+          <w:lang w:val="en-US"/>
+        </w:rPr>
+        <w:t>sudo</w:t>
+      </w:r>
+      <w:proofErr w:type="spellEnd"/>
+      <w:proofErr w:type="gramEnd"/>
+      <w:r>
+        <w:rPr>
+          <w:color w:val="C00000"/>
+          <w:lang w:val="en-US"/>
+        </w:rPr>
+        <w:t xml:space="preserve"> </w:t>
+      </w:r>
+      <w:proofErr w:type="spellStart"/>
+      <w:r>
+        <w:rPr>
+          <w:color w:val="C00000"/>
+          <w:lang w:val="en-US"/>
+        </w:rPr>
+        <w:t>cp</w:t>
+      </w:r>
+      <w:proofErr w:type="spellEnd"/>
+      <w:r>
+        <w:rPr>
+          <w:color w:val="C00000"/>
+          <w:lang w:val="en-US"/>
+        </w:rPr>
+        <w:t xml:space="preserve"> /</w:t>
+      </w:r>
+      <w:proofErr w:type="spellStart"/>
+      <w:r>
+        <w:rPr>
+          <w:color w:val="C00000"/>
+          <w:lang w:val="en-US"/>
+        </w:rPr>
+        <w:t>usr</w:t>
+      </w:r>
+      <w:proofErr w:type="spellEnd"/>
+      <w:r>
+        <w:rPr>
+          <w:color w:val="C00000"/>
+          <w:lang w:val="en-US"/>
+        </w:rPr>
+        <w:t>/bin/</w:t>
+      </w:r>
+      <w:proofErr w:type="spellStart"/>
+      <w:r>
+        <w:rPr>
+          <w:color w:val="C00000"/>
+          <w:lang w:val="en-US"/>
+        </w:rPr>
+        <w:t>gpio</w:t>
+      </w:r>
+      <w:proofErr w:type="spellEnd"/>
+      <w:r>
+        <w:rPr>
+          <w:color w:val="C00000"/>
+          <w:lang w:val="en-US"/>
+        </w:rPr>
+        <w:t xml:space="preserve"> /</w:t>
+      </w:r>
+      <w:proofErr w:type="spellStart"/>
+      <w:r>
+        <w:rPr>
+          <w:color w:val="C00000"/>
+          <w:lang w:val="en-US"/>
+        </w:rPr>
+        <w:t>usr</w:t>
+      </w:r>
+      <w:proofErr w:type="spellEnd"/>
+      <w:r>
+        <w:rPr>
+          <w:color w:val="C00000"/>
+          <w:lang w:val="en-US"/>
+        </w:rPr>
+        <w:t>/local/bin</w:t>
+      </w:r>
+    </w:p>
+    <w:p>
+      <w:pPr>
+        <w:pStyle w:val="Listenabsatz"/>
+        <w:rPr>
+          <w:color w:val="C00000"/>
+          <w:lang w:val="en-US"/>
+        </w:rPr>
+      </w:pPr>
+      <w:proofErr w:type="spellStart"/>
+      <w:proofErr w:type="gramStart"/>
+      <w:r>
+        <w:rPr>
+          <w:color w:val="C00000"/>
+          <w:lang w:val="en-US"/>
+        </w:rPr>
+        <w:t>sudo</w:t>
+      </w:r>
+      <w:proofErr w:type="spellEnd"/>
+      <w:proofErr w:type="gramEnd"/>
+      <w:r>
+        <w:rPr>
+          <w:color w:val="C00000"/>
+          <w:lang w:val="en-US"/>
+        </w:rPr>
+        <w:t xml:space="preserve"> </w:t>
+      </w:r>
+      <w:proofErr w:type="spellStart"/>
+      <w:r>
+        <w:rPr>
+          <w:color w:val="C00000"/>
+          <w:lang w:val="en-US"/>
+        </w:rPr>
+        <w:t>chmod</w:t>
+      </w:r>
+      <w:proofErr w:type="spellEnd"/>
+      <w:r>
+        <w:rPr>
+          <w:color w:val="C00000"/>
+          <w:lang w:val="en-US"/>
+        </w:rPr>
+        <w:t xml:space="preserve"> 4755 /</w:t>
+      </w:r>
+      <w:proofErr w:type="spellStart"/>
+      <w:r>
+        <w:rPr>
+          <w:color w:val="C00000"/>
+          <w:lang w:val="en-US"/>
+        </w:rPr>
+        <w:t>usr</w:t>
+      </w:r>
+      <w:proofErr w:type="spellEnd"/>
+      <w:r>
+        <w:rPr>
+          <w:color w:val="C00000"/>
+          <w:lang w:val="en-US"/>
+        </w:rPr>
+        <w:t>/local/bin/</w:t>
+      </w:r>
+      <w:proofErr w:type="spellStart"/>
+      <w:r>
+        <w:rPr>
+          <w:color w:val="C00000"/>
+          <w:lang w:val="en-US"/>
+        </w:rPr>
+        <w:t>gpio</w:t>
+      </w:r>
+      <w:proofErr w:type="spellEnd"/>
+    </w:p>
+    <w:p>
+      <w:pPr>
+        <w:pStyle w:val="Listenabsatz"/>
+        <w:rPr>
+          <w:color w:val="FF0000"/>
+          <w:lang w:val="en-US"/>
+        </w:rPr>
+      </w:pPr>
+    </w:p>
+    <w:p>
+      <w:pPr>
+        <w:pStyle w:val="Listenabsatz"/>
+        <w:numPr>
+          <w:ilvl w:val="0"/>
+          <w:numId w:val="2"/>
+        </w:numPr>
+        <w:rPr>
+          <w:lang w:val="en-US"/>
+        </w:rPr>
+      </w:pPr>
+      <w:r>
+        <w:rPr>
+          <w:lang w:val="en-US"/>
+        </w:rPr>
         <w:t xml:space="preserve">Install </w:t>
       </w:r>
       <w:proofErr w:type="spellStart"/>
@@ -5525,7 +5658,7 @@
       <w:proofErr w:type="gramStart"/>
       <w:r>
         <w:rPr>
-          <w:color w:val="FF0000"/>
+          <w:color w:val="C00000"/>
           <w:lang w:val="en-US"/>
         </w:rPr>
         <w:t>wget</w:t>
@@ -5553,7 +5686,7 @@
       <w:pPr>
         <w:pStyle w:val="Listenabsatz"/>
         <w:rPr>
-          <w:color w:val="FF0000"/>
+          <w:color w:val="C00000"/>
           <w:lang w:val="en-US"/>
         </w:rPr>
       </w:pPr>
@@ -5561,7 +5694,7 @@
       <w:proofErr w:type="gramStart"/>
       <w:r>
         <w:rPr>
-          <w:color w:val="FF0000"/>
+          <w:color w:val="C00000"/>
           <w:lang w:val="en-US"/>
         </w:rPr>
         <w:t>chmod</w:t>
@@ -5570,7 +5703,7 @@
       <w:proofErr w:type="gramEnd"/>
       <w:r>
         <w:rPr>
-          <w:color w:val="FF0000"/>
+          <w:color w:val="C00000"/>
           <w:lang w:val="en-US"/>
         </w:rPr>
         <w:t xml:space="preserve"> +x pishrink.sh</w:t>
@@ -5580,7 +5713,7 @@
       <w:pPr>
         <w:pStyle w:val="Listenabsatz"/>
         <w:rPr>
-          <w:color w:val="FF0000"/>
+          <w:color w:val="C00000"/>
           <w:lang w:val="en-US"/>
         </w:rPr>
       </w:pPr>
@@ -5588,7 +5721,7 @@
       <w:proofErr w:type="gramStart"/>
       <w:r>
         <w:rPr>
-          <w:color w:val="FF0000"/>
+          <w:color w:val="C00000"/>
           <w:lang w:val="en-US"/>
         </w:rPr>
         <w:t>sudo</w:t>
@@ -5597,7 +5730,7 @@
       <w:proofErr w:type="gramEnd"/>
       <w:r>
         <w:rPr>
-          <w:color w:val="FF0000"/>
+          <w:color w:val="C00000"/>
           <w:lang w:val="en-US"/>
         </w:rPr>
         <w:t xml:space="preserve"> mv pishrink.sh /</w:t>
@@ -5605,7 +5738,7 @@
       <w:proofErr w:type="spellStart"/>
       <w:r>
         <w:rPr>
-          <w:color w:val="FF0000"/>
+          <w:color w:val="C00000"/>
           <w:lang w:val="en-US"/>
         </w:rPr>
         <w:t>usr</w:t>
@@ -5613,7 +5746,7 @@
       <w:proofErr w:type="spellEnd"/>
       <w:r>
         <w:rPr>
-          <w:color w:val="FF0000"/>
+          <w:color w:val="C00000"/>
           <w:lang w:val="en-US"/>
         </w:rPr>
         <w:t>/local/bin</w:t>
@@ -5685,7 +5818,7 @@
       <w:proofErr w:type="gramStart"/>
       <w:r>
         <w:rPr>
-          <w:color w:val="FF0000"/>
+          <w:color w:val="C00000"/>
           <w:lang w:val="en-US"/>
         </w:rPr>
         <w:t>sudo</w:t>
@@ -5694,7 +5827,7 @@
       <w:proofErr w:type="gramEnd"/>
       <w:r>
         <w:rPr>
-          <w:color w:val="FF0000"/>
+          <w:color w:val="C00000"/>
           <w:lang w:val="en-US"/>
         </w:rPr>
         <w:t xml:space="preserve"> pip3 install </w:t>
@@ -5702,7 +5835,7 @@
       <w:proofErr w:type="spellStart"/>
       <w:r>
         <w:rPr>
-          <w:color w:val="FF0000"/>
+          <w:color w:val="C00000"/>
           <w:lang w:val="en-US"/>
         </w:rPr>
         <w:t>nextion</w:t>
@@ -5736,6 +5869,7 @@
           <w:color w:val="000000" w:themeColor="text1"/>
           <w:lang w:val="en-US"/>
         </w:rPr>
+        <w:lastRenderedPageBreak/>
         <w:t>p</w:t>
       </w:r>
       <w:r>
@@ -5765,7 +5899,7 @@
       <w:pPr>
         <w:pStyle w:val="Listenabsatz"/>
         <w:rPr>
-          <w:color w:val="000000" w:themeColor="text1"/>
+          <w:color w:val="C00000"/>
           <w:lang w:val="en-US"/>
         </w:rPr>
       </w:pPr>
@@ -5773,7 +5907,7 @@
       <w:proofErr w:type="gramStart"/>
       <w:r>
         <w:rPr>
-          <w:color w:val="000000" w:themeColor="text1"/>
+          <w:color w:val="C00000"/>
           <w:lang w:val="en-US"/>
         </w:rPr>
         <w:t>sudo</w:t>
@@ -5782,40 +5916,56 @@
       <w:proofErr w:type="gramEnd"/>
       <w:r>
         <w:rPr>
-          <w:color w:val="000000" w:themeColor="text1"/>
-          <w:lang w:val="en-US"/>
-        </w:rPr>
-        <w:t xml:space="preserve"> apt-get update</w:t>
-      </w:r>
-    </w:p>
-    <w:p>
-      <w:pPr>
-        <w:pStyle w:val="Listenabsatz"/>
-        <w:rPr>
-          <w:color w:val="000000" w:themeColor="text1"/>
-          <w:lang w:val="en-US"/>
-        </w:rPr>
-      </w:pPr>
-      <w:proofErr w:type="spellStart"/>
-      <w:r>
-        <w:rPr>
-          <w:color w:val="000000" w:themeColor="text1"/>
+          <w:color w:val="C00000"/>
+          <w:lang w:val="en-US"/>
+        </w:rPr>
+        <w:t xml:space="preserve"> apt</w:t>
+      </w:r>
+      <w:r>
+        <w:rPr>
+          <w:color w:val="C00000"/>
+          <w:lang w:val="en-US"/>
+        </w:rPr>
+        <w:t xml:space="preserve"> update</w:t>
+      </w:r>
+    </w:p>
+    <w:p>
+      <w:pPr>
+        <w:pStyle w:val="Listenabsatz"/>
+        <w:rPr>
+          <w:color w:val="C00000"/>
+          <w:lang w:val="en-US"/>
+        </w:rPr>
+      </w:pPr>
+      <w:proofErr w:type="spellStart"/>
+      <w:proofErr w:type="gramStart"/>
+      <w:r>
+        <w:rPr>
+          <w:color w:val="C00000"/>
           <w:lang w:val="en-US"/>
         </w:rPr>
         <w:t>sudo</w:t>
       </w:r>
       <w:proofErr w:type="spellEnd"/>
-      <w:r>
-        <w:rPr>
-          <w:color w:val="000000" w:themeColor="text1"/>
-          <w:lang w:val="en-US"/>
-        </w:rPr>
-        <w:t xml:space="preserve"> apt-get install </w:t>
-      </w:r>
-      <w:proofErr w:type="spellStart"/>
-      <w:r>
-        <w:rPr>
-          <w:color w:val="000000" w:themeColor="text1"/>
+      <w:proofErr w:type="gramEnd"/>
+      <w:r>
+        <w:rPr>
+          <w:color w:val="C00000"/>
+          <w:lang w:val="en-US"/>
+        </w:rPr>
+        <w:t xml:space="preserve"> apt</w:t>
+      </w:r>
+      <w:r>
+        <w:rPr>
+          <w:color w:val="C00000"/>
+          <w:lang w:val="en-US"/>
+        </w:rPr>
+        <w:t xml:space="preserve"> install </w:t>
+      </w:r>
+      <w:proofErr w:type="spellStart"/>
+      <w:r>
+        <w:rPr>
+          <w:color w:val="C00000"/>
           <w:lang w:val="en-US"/>
         </w:rPr>
         <w:t>php</w:t>
@@ -5823,7 +5973,7 @@
       <w:proofErr w:type="spellEnd"/>
       <w:r>
         <w:rPr>
-          <w:color w:val="000000" w:themeColor="text1"/>
+          <w:color w:val="C00000"/>
           <w:lang w:val="en-US"/>
         </w:rPr>
         <w:t>-zip</w:t>
@@ -5882,7 +6032,7 @@
       <w:pPr>
         <w:pStyle w:val="Listenabsatz"/>
         <w:rPr>
-          <w:color w:val="FF0000"/>
+          <w:color w:val="C00000"/>
           <w:lang w:val="en-US"/>
         </w:rPr>
       </w:pPr>
@@ -5890,7 +6040,7 @@
       <w:proofErr w:type="gramStart"/>
       <w:r>
         <w:rPr>
-          <w:color w:val="FF0000"/>
+          <w:color w:val="C00000"/>
           <w:lang w:val="en-US"/>
         </w:rPr>
         <w:t>sudo</w:t>
@@ -5899,7 +6049,7 @@
       <w:proofErr w:type="gramEnd"/>
       <w:r>
         <w:rPr>
-          <w:color w:val="FF0000"/>
+          <w:color w:val="C00000"/>
           <w:lang w:val="en-US"/>
         </w:rPr>
         <w:t xml:space="preserve"> apt update</w:t>
@@ -5909,7 +6059,7 @@
       <w:pPr>
         <w:pStyle w:val="Listenabsatz"/>
         <w:rPr>
-          <w:color w:val="FF0000"/>
+          <w:color w:val="C00000"/>
           <w:lang w:val="en-US"/>
         </w:rPr>
       </w:pPr>
@@ -5917,7 +6067,7 @@
       <w:proofErr w:type="gramStart"/>
       <w:r>
         <w:rPr>
-          <w:color w:val="FF0000"/>
+          <w:color w:val="C00000"/>
           <w:lang w:val="en-US"/>
         </w:rPr>
         <w:t>sudo</w:t>
@@ -5926,7 +6076,7 @@
       <w:proofErr w:type="gramEnd"/>
       <w:r>
         <w:rPr>
-          <w:color w:val="FF0000"/>
+          <w:color w:val="C00000"/>
           <w:lang w:val="en-US"/>
         </w:rPr>
         <w:t xml:space="preserve"> apt install </w:t>
@@ -5934,7 +6084,7 @@
       <w:proofErr w:type="spellStart"/>
       <w:r>
         <w:rPr>
-          <w:color w:val="FF0000"/>
+          <w:color w:val="C00000"/>
           <w:lang w:val="en-US"/>
         </w:rPr>
         <w:t>lsof</w:t>
@@ -5990,7 +6140,7 @@
       <w:pPr>
         <w:pStyle w:val="Listenabsatz"/>
         <w:rPr>
-          <w:color w:val="FF0000"/>
+          <w:color w:val="C00000"/>
           <w:lang w:val="en-US"/>
         </w:rPr>
       </w:pPr>
@@ -5998,7 +6148,7 @@
       <w:proofErr w:type="gramStart"/>
       <w:r>
         <w:rPr>
-          <w:color w:val="FF0000"/>
+          <w:color w:val="C00000"/>
           <w:lang w:val="en-US"/>
         </w:rPr>
         <w:t>sudo</w:t>
@@ -6007,7 +6157,7 @@
       <w:proofErr w:type="gramEnd"/>
       <w:r>
         <w:rPr>
-          <w:color w:val="FF0000"/>
+          <w:color w:val="C00000"/>
           <w:lang w:val="en-US"/>
         </w:rPr>
         <w:t xml:space="preserve"> </w:t>
@@ -6015,7 +6165,7 @@
       <w:proofErr w:type="spellStart"/>
       <w:r>
         <w:rPr>
-          <w:color w:val="FF0000"/>
+          <w:color w:val="C00000"/>
           <w:lang w:val="en-US"/>
         </w:rPr>
         <w:t>raspi-config</w:t>
@@ -6092,7 +6242,7 @@
       <w:pPr>
         <w:pStyle w:val="Listenabsatz"/>
         <w:rPr>
-          <w:color w:val="FF0000"/>
+          <w:color w:val="C00000"/>
           <w:lang w:val="en-US"/>
         </w:rPr>
       </w:pPr>
@@ -6100,7 +6250,7 @@
       <w:proofErr w:type="gramStart"/>
       <w:r>
         <w:rPr>
-          <w:color w:val="FF0000"/>
+          <w:color w:val="C00000"/>
           <w:lang w:val="en-US"/>
         </w:rPr>
         <w:t>sudo</w:t>
@@ -6109,7 +6259,7 @@
       <w:proofErr w:type="gramEnd"/>
       <w:r>
         <w:rPr>
-          <w:color w:val="FF0000"/>
+          <w:color w:val="C00000"/>
           <w:lang w:val="en-US"/>
         </w:rPr>
         <w:t xml:space="preserve"> </w:t>
@@ -6117,7 +6267,7 @@
       <w:proofErr w:type="spellStart"/>
       <w:r>
         <w:rPr>
-          <w:color w:val="FF0000"/>
+          <w:color w:val="C00000"/>
           <w:lang w:val="en-US"/>
         </w:rPr>
         <w:t>raspi-config</w:t>
@@ -6128,7 +6278,7 @@
       <w:pPr>
         <w:pStyle w:val="Listenabsatz"/>
         <w:rPr>
-          <w:color w:val="FF0000"/>
+          <w:color w:val="C00000"/>
           <w:lang w:val="en-US"/>
         </w:rPr>
       </w:pPr>
@@ -6164,7 +6314,7 @@
       <w:pPr>
         <w:pStyle w:val="Listenabsatz"/>
         <w:rPr>
-          <w:color w:val="FF0000"/>
+          <w:color w:val="C00000"/>
           <w:lang w:val="en-US"/>
         </w:rPr>
       </w:pPr>
@@ -6172,7 +6322,7 @@
       <w:proofErr w:type="gramStart"/>
       <w:r>
         <w:rPr>
-          <w:color w:val="FF0000"/>
+          <w:color w:val="C00000"/>
           <w:lang w:val="en-US"/>
         </w:rPr>
         <w:t>sudo</w:t>
@@ -6181,7 +6331,7 @@
       <w:proofErr w:type="gramEnd"/>
       <w:r>
         <w:rPr>
-          <w:color w:val="FF0000"/>
+          <w:color w:val="C00000"/>
           <w:lang w:val="en-US"/>
         </w:rPr>
         <w:t xml:space="preserve"> apt install zip unzip</w:t>
@@ -6855,7 +7005,7 @@
         <w:textAlignment w:val="baseline"/>
         <w:rPr>
           <w:rFonts w:ascii="Times New Roman" w:eastAsia="Times New Roman" w:hAnsi="Times New Roman" w:cs="Times New Roman"/>
-          <w:color w:val="FF0000"/>
+          <w:color w:val="C00000"/>
           <w:sz w:val="24"/>
           <w:szCs w:val="24"/>
           <w:lang w:val="en-US" w:eastAsia="de-DE"/>
@@ -6865,7 +7015,7 @@
       <w:r>
         <w:rPr>
           <w:rFonts w:ascii="Times New Roman" w:eastAsia="Times New Roman" w:hAnsi="Times New Roman" w:cs="Times New Roman"/>
-          <w:color w:val="FF0000"/>
+          <w:color w:val="C00000"/>
           <w:sz w:val="24"/>
           <w:szCs w:val="24"/>
           <w:lang w:val="en-US" w:eastAsia="de-DE"/>
@@ -6876,7 +7026,7 @@
       <w:r>
         <w:rPr>
           <w:rFonts w:ascii="Times New Roman" w:eastAsia="Times New Roman" w:hAnsi="Times New Roman" w:cs="Times New Roman"/>
-          <w:color w:val="FF0000"/>
+          <w:color w:val="C00000"/>
           <w:sz w:val="24"/>
           <w:szCs w:val="24"/>
           <w:lang w:val="en-US" w:eastAsia="de-DE"/>
@@ -6887,7 +7037,7 @@
       <w:r>
         <w:rPr>
           <w:rFonts w:ascii="Times New Roman" w:eastAsia="Times New Roman" w:hAnsi="Times New Roman" w:cs="Times New Roman"/>
-          <w:color w:val="FF0000"/>
+          <w:color w:val="C00000"/>
           <w:sz w:val="24"/>
           <w:szCs w:val="24"/>
           <w:lang w:val="en-US" w:eastAsia="de-DE"/>
@@ -6902,7 +7052,7 @@
         <w:textAlignment w:val="baseline"/>
         <w:rPr>
           <w:rFonts w:ascii="Times New Roman" w:eastAsia="Times New Roman" w:hAnsi="Times New Roman" w:cs="Times New Roman"/>
-          <w:color w:val="FF0000"/>
+          <w:color w:val="C00000"/>
           <w:sz w:val="24"/>
           <w:szCs w:val="24"/>
           <w:lang w:val="en-US" w:eastAsia="de-DE"/>
@@ -6913,7 +7063,7 @@
       <w:r>
         <w:rPr>
           <w:rFonts w:ascii="Times New Roman" w:eastAsia="Times New Roman" w:hAnsi="Times New Roman" w:cs="Times New Roman"/>
-          <w:color w:val="FF0000"/>
+          <w:color w:val="C00000"/>
           <w:sz w:val="24"/>
           <w:szCs w:val="24"/>
           <w:lang w:val="en-US" w:eastAsia="de-DE"/>
@@ -6925,7 +7075,7 @@
       <w:r>
         <w:rPr>
           <w:rFonts w:ascii="Times New Roman" w:eastAsia="Times New Roman" w:hAnsi="Times New Roman" w:cs="Times New Roman"/>
-          <w:color w:val="FF0000"/>
+          <w:color w:val="C00000"/>
           <w:sz w:val="24"/>
           <w:szCs w:val="24"/>
           <w:lang w:val="en-US" w:eastAsia="de-DE"/>
@@ -6936,7 +7086,7 @@
       <w:r>
         <w:rPr>
           <w:rFonts w:ascii="Times New Roman" w:eastAsia="Times New Roman" w:hAnsi="Times New Roman" w:cs="Times New Roman"/>
-          <w:color w:val="FF0000"/>
+          <w:color w:val="C00000"/>
           <w:sz w:val="24"/>
           <w:szCs w:val="24"/>
           <w:lang w:val="en-US" w:eastAsia="de-DE"/>
@@ -6947,7 +7097,7 @@
       <w:r>
         <w:rPr>
           <w:rFonts w:ascii="Times New Roman" w:eastAsia="Times New Roman" w:hAnsi="Times New Roman" w:cs="Times New Roman"/>
-          <w:color w:val="FF0000"/>
+          <w:color w:val="C00000"/>
           <w:sz w:val="24"/>
           <w:szCs w:val="24"/>
           <w:lang w:val="en-US" w:eastAsia="de-DE"/>
@@ -6958,7 +7108,7 @@
       <w:r>
         <w:rPr>
           <w:rFonts w:ascii="Times New Roman" w:eastAsia="Times New Roman" w:hAnsi="Times New Roman" w:cs="Times New Roman"/>
-          <w:color w:val="FF0000"/>
+          <w:color w:val="C00000"/>
           <w:sz w:val="24"/>
           <w:szCs w:val="24"/>
           <w:lang w:val="en-US" w:eastAsia="de-DE"/>
@@ -7030,8 +7180,6 @@
           </wp:inline>
         </w:drawing>
       </w:r>
-      <w:bookmarkStart w:id="0" w:name="_GoBack"/>
-      <w:bookmarkEnd w:id="0"/>
     </w:p>
     <w:p>
       <w:pPr>
@@ -7497,16 +7645,8 @@
         <w:rPr>
           <w:lang w:val="en-US"/>
         </w:rPr>
-        <w:t xml:space="preserve">Now copy </w:t>
-      </w:r>
-      <w:proofErr w:type="spellStart"/>
-      <w:r>
-        <w:rPr>
-          <w:lang w:val="en-US"/>
-        </w:rPr>
-        <w:t>alle</w:t>
-      </w:r>
-      <w:proofErr w:type="spellEnd"/>
+        <w:t>Now copy all</w:t>
+      </w:r>
       <w:r>
         <w:rPr>
           <w:lang w:val="en-US"/>
@@ -8415,7 +8555,7 @@
       <w:pPr>
         <w:pStyle w:val="Listenabsatz"/>
         <w:rPr>
-          <w:color w:val="FF0000"/>
+          <w:color w:val="C00000"/>
           <w:lang w:val="en-US"/>
         </w:rPr>
       </w:pPr>
@@ -8423,7 +8563,7 @@
       <w:proofErr w:type="gramStart"/>
       <w:r>
         <w:rPr>
-          <w:color w:val="FF0000"/>
+          <w:color w:val="C00000"/>
           <w:lang w:val="en-US"/>
         </w:rPr>
         <w:t>sudo</w:t>
@@ -8432,7 +8572,7 @@
       <w:proofErr w:type="gramEnd"/>
       <w:r>
         <w:rPr>
-          <w:color w:val="FF0000"/>
+          <w:color w:val="C00000"/>
           <w:lang w:val="en-US"/>
         </w:rPr>
         <w:t xml:space="preserve"> </w:t>
@@ -8440,7 +8580,7 @@
       <w:proofErr w:type="spellStart"/>
       <w:r>
         <w:rPr>
-          <w:color w:val="FF0000"/>
+          <w:color w:val="C00000"/>
           <w:lang w:val="en-US"/>
         </w:rPr>
         <w:t>chmod</w:t>
@@ -8448,7 +8588,7 @@
       <w:proofErr w:type="spellEnd"/>
       <w:r>
         <w:rPr>
-          <w:color w:val="FF0000"/>
+          <w:color w:val="C00000"/>
           <w:lang w:val="en-US"/>
         </w:rPr>
         <w:t xml:space="preserve"> +x /usr/local/bin/*.sh</w:t>
@@ -8542,14 +8682,14 @@
       <w:pPr>
         <w:pStyle w:val="Listenabsatz"/>
         <w:rPr>
-          <w:color w:val="C0504D" w:themeColor="accent2"/>
+          <w:color w:val="C00000"/>
           <w:lang w:val="en-US"/>
         </w:rPr>
       </w:pPr>
       <w:proofErr w:type="gramStart"/>
       <w:r>
         <w:rPr>
-          <w:color w:val="C0504D" w:themeColor="accent2"/>
+          <w:color w:val="C00000"/>
           <w:lang w:val="en-US"/>
         </w:rPr>
         <w:t>pi-</w:t>
@@ -8557,7 +8697,7 @@
       <w:proofErr w:type="spellStart"/>
       <w:r>
         <w:rPr>
-          <w:color w:val="C0504D" w:themeColor="accent2"/>
+          <w:color w:val="C00000"/>
           <w:lang w:val="en-US"/>
         </w:rPr>
         <w:t>ager_main.service</w:t>
@@ -8569,7 +8709,7 @@
       <w:pPr>
         <w:pStyle w:val="Listenabsatz"/>
         <w:rPr>
-          <w:color w:val="C0504D" w:themeColor="accent2"/>
+          <w:color w:val="C00000"/>
           <w:lang w:val="en-US"/>
         </w:rPr>
       </w:pPr>
@@ -8577,7 +8717,7 @@
       <w:proofErr w:type="gramStart"/>
       <w:r>
         <w:rPr>
-          <w:color w:val="C0504D" w:themeColor="accent2"/>
+          <w:color w:val="C00000"/>
           <w:lang w:val="en-US"/>
         </w:rPr>
         <w:t>setup_pi-ager.service</w:t>
@@ -8587,17 +8727,330 @@
     </w:p>
     <w:p>
       <w:pPr>
-        <w:rPr>
-          <w:lang w:val="en-US"/>
-        </w:rPr>
-      </w:pPr>
-    </w:p>
-    <w:p>
-      <w:pPr>
-        <w:rPr>
-          <w:lang w:val="en-US"/>
-        </w:rPr>
-      </w:pPr>
+        <w:pStyle w:val="Listenabsatz"/>
+        <w:rPr>
+          <w:color w:val="C00000"/>
+          <w:lang w:val="en-US"/>
+        </w:rPr>
+      </w:pPr>
+    </w:p>
+    <w:p>
+      <w:pPr>
+        <w:pStyle w:val="Listenabsatz"/>
+        <w:numPr>
+          <w:ilvl w:val="0"/>
+          <w:numId w:val="2"/>
+        </w:numPr>
+        <w:rPr>
+          <w:color w:val="000000" w:themeColor="text1"/>
+          <w:lang w:val="en-US"/>
+        </w:rPr>
+      </w:pPr>
+      <w:proofErr w:type="gramStart"/>
+      <w:r>
+        <w:rPr>
+          <w:color w:val="000000" w:themeColor="text1"/>
+          <w:lang w:val="en-US"/>
+        </w:rPr>
+        <w:t>from</w:t>
+      </w:r>
+      <w:proofErr w:type="gramEnd"/>
+      <w:r>
+        <w:rPr>
+          <w:color w:val="000000" w:themeColor="text1"/>
+          <w:lang w:val="en-US"/>
+        </w:rPr>
+        <w:t xml:space="preserve"> local repository /</w:t>
+      </w:r>
+      <w:proofErr w:type="spellStart"/>
+      <w:r>
+        <w:rPr>
+          <w:color w:val="000000" w:themeColor="text1"/>
+          <w:lang w:val="en-US"/>
+        </w:rPr>
+        <w:t>usr</w:t>
+      </w:r>
+      <w:proofErr w:type="spellEnd"/>
+      <w:r>
+        <w:rPr>
+          <w:color w:val="000000" w:themeColor="text1"/>
+          <w:lang w:val="en-US"/>
+        </w:rPr>
+        <w:t>/bin copy the following file to /</w:t>
+      </w:r>
+      <w:proofErr w:type="spellStart"/>
+      <w:r>
+        <w:rPr>
+          <w:color w:val="000000" w:themeColor="text1"/>
+          <w:lang w:val="en-US"/>
+        </w:rPr>
+        <w:t>usr</w:t>
+      </w:r>
+      <w:proofErr w:type="spellEnd"/>
+      <w:r>
+        <w:rPr>
+          <w:color w:val="000000" w:themeColor="text1"/>
+          <w:lang w:val="en-US"/>
+        </w:rPr>
+        <w:t>/bin/</w:t>
+      </w:r>
+      <w:r>
+        <w:rPr>
+          <w:color w:val="000000" w:themeColor="text1"/>
+          <w:lang w:val="en-US"/>
+        </w:rPr>
+        <w:t xml:space="preserve">. This is a newer version of </w:t>
+      </w:r>
+      <w:proofErr w:type="spellStart"/>
+      <w:r>
+        <w:rPr>
+          <w:color w:val="000000" w:themeColor="text1"/>
+          <w:lang w:val="en-US"/>
+        </w:rPr>
+        <w:t>fswebcam</w:t>
+      </w:r>
+      <w:proofErr w:type="spellEnd"/>
+      <w:r>
+        <w:rPr>
+          <w:color w:val="000000" w:themeColor="text1"/>
+          <w:lang w:val="en-US"/>
+        </w:rPr>
+        <w:t xml:space="preserve"> with re-get frame on error.</w:t>
+      </w:r>
+    </w:p>
+    <w:p>
+      <w:pPr>
+        <w:pStyle w:val="Listenabsatz"/>
+        <w:ind w:left="644"/>
+        <w:rPr>
+          <w:color w:val="C00000"/>
+          <w:lang w:val="en-US"/>
+        </w:rPr>
+      </w:pPr>
+      <w:proofErr w:type="spellStart"/>
+      <w:proofErr w:type="gramStart"/>
+      <w:r>
+        <w:rPr>
+          <w:color w:val="C00000"/>
+          <w:lang w:val="en-US"/>
+        </w:rPr>
+        <w:t>fswebcam</w:t>
+      </w:r>
+      <w:proofErr w:type="spellEnd"/>
+      <w:proofErr w:type="gramEnd"/>
+    </w:p>
+    <w:p>
+      <w:pPr>
+        <w:pStyle w:val="Listenabsatz"/>
+        <w:ind w:left="644"/>
+        <w:rPr>
+          <w:color w:val="000000" w:themeColor="text1"/>
+          <w:lang w:val="en-US"/>
+        </w:rPr>
+      </w:pPr>
+      <w:r>
+        <w:rPr>
+          <w:color w:val="000000" w:themeColor="text1"/>
+          <w:lang w:val="en-US"/>
+        </w:rPr>
+        <w:t xml:space="preserve">Set +x mode to </w:t>
+      </w:r>
+      <w:proofErr w:type="spellStart"/>
+      <w:r>
+        <w:rPr>
+          <w:color w:val="000000" w:themeColor="text1"/>
+          <w:lang w:val="en-US"/>
+        </w:rPr>
+        <w:t>fswebcam</w:t>
+      </w:r>
+      <w:proofErr w:type="spellEnd"/>
+      <w:r>
+        <w:rPr>
+          <w:color w:val="000000" w:themeColor="text1"/>
+          <w:lang w:val="en-US"/>
+        </w:rPr>
+        <w:t>:</w:t>
+      </w:r>
+    </w:p>
+    <w:p>
+      <w:pPr>
+        <w:pStyle w:val="Listenabsatz"/>
+        <w:ind w:left="644"/>
+        <w:rPr>
+          <w:color w:val="C00000"/>
+        </w:rPr>
+      </w:pPr>
+      <w:proofErr w:type="spellStart"/>
+      <w:r>
+        <w:rPr>
+          <w:color w:val="C00000"/>
+        </w:rPr>
+        <w:t>sudo</w:t>
+      </w:r>
+      <w:proofErr w:type="spellEnd"/>
+      <w:r>
+        <w:rPr>
+          <w:color w:val="C00000"/>
+        </w:rPr>
+        <w:t xml:space="preserve"> </w:t>
+      </w:r>
+      <w:proofErr w:type="spellStart"/>
+      <w:r>
+        <w:rPr>
+          <w:color w:val="C00000"/>
+        </w:rPr>
+        <w:t>chmod</w:t>
+      </w:r>
+      <w:proofErr w:type="spellEnd"/>
+      <w:r>
+        <w:rPr>
+          <w:color w:val="C00000"/>
+        </w:rPr>
+        <w:t xml:space="preserve"> +x </w:t>
+      </w:r>
+      <w:r>
+        <w:rPr>
+          <w:color w:val="C00000"/>
+        </w:rPr>
+        <w:t>/</w:t>
+      </w:r>
+      <w:proofErr w:type="spellStart"/>
+      <w:r>
+        <w:rPr>
+          <w:color w:val="C00000"/>
+        </w:rPr>
+        <w:t>usr</w:t>
+      </w:r>
+      <w:proofErr w:type="spellEnd"/>
+      <w:r>
+        <w:rPr>
+          <w:color w:val="C00000"/>
+        </w:rPr>
+        <w:t>/bin/</w:t>
+      </w:r>
+      <w:proofErr w:type="spellStart"/>
+      <w:r>
+        <w:rPr>
+          <w:color w:val="C00000"/>
+        </w:rPr>
+        <w:t>fswebcam</w:t>
+      </w:r>
+      <w:proofErr w:type="spellEnd"/>
+    </w:p>
+    <w:p>
+      <w:pPr>
+        <w:pStyle w:val="Listenabsatz"/>
+        <w:ind w:left="644"/>
+        <w:rPr>
+          <w:color w:val="C00000"/>
+        </w:rPr>
+      </w:pPr>
+    </w:p>
+    <w:p>
+      <w:pPr>
+        <w:pStyle w:val="Listenabsatz"/>
+        <w:numPr>
+          <w:ilvl w:val="0"/>
+          <w:numId w:val="2"/>
+        </w:numPr>
+        <w:rPr>
+          <w:color w:val="C00000"/>
+          <w:lang w:val="en-US"/>
+        </w:rPr>
+      </w:pPr>
+      <w:r>
+        <w:rPr>
+          <w:color w:val="000000" w:themeColor="text1"/>
+          <w:lang w:val="en-US"/>
+        </w:rPr>
+        <w:t>from local repository /</w:t>
+      </w:r>
+      <w:proofErr w:type="spellStart"/>
+      <w:r>
+        <w:rPr>
+          <w:color w:val="000000" w:themeColor="text1"/>
+          <w:lang w:val="en-US"/>
+        </w:rPr>
+        <w:t>usr</w:t>
+      </w:r>
+      <w:proofErr w:type="spellEnd"/>
+      <w:r>
+        <w:rPr>
+          <w:color w:val="000000" w:themeColor="text1"/>
+          <w:lang w:val="en-US"/>
+        </w:rPr>
+        <w:t>/</w:t>
+      </w:r>
+      <w:r>
+        <w:rPr>
+          <w:color w:val="000000" w:themeColor="text1"/>
+          <w:lang w:val="en-US"/>
+        </w:rPr>
+        <w:t>share/man/man1/fswebcam.1.gz</w:t>
+      </w:r>
+      <w:r>
+        <w:rPr>
+          <w:color w:val="000000" w:themeColor="text1"/>
+          <w:lang w:val="en-US"/>
+        </w:rPr>
+        <w:t xml:space="preserve"> copy the following file to /</w:t>
+      </w:r>
+      <w:proofErr w:type="spellStart"/>
+      <w:r>
+        <w:rPr>
+          <w:color w:val="000000" w:themeColor="text1"/>
+          <w:lang w:val="en-US"/>
+        </w:rPr>
+        <w:t>usr</w:t>
+      </w:r>
+      <w:proofErr w:type="spellEnd"/>
+      <w:r>
+        <w:rPr>
+          <w:color w:val="000000" w:themeColor="text1"/>
+          <w:lang w:val="en-US"/>
+        </w:rPr>
+        <w:t>/</w:t>
+      </w:r>
+      <w:r>
+        <w:rPr>
+          <w:color w:val="000000" w:themeColor="text1"/>
+          <w:lang w:val="en-US"/>
+        </w:rPr>
+        <w:t>share/man/man1/</w:t>
+      </w:r>
+    </w:p>
+    <w:p>
+      <w:pPr>
+        <w:pStyle w:val="Listenabsatz"/>
+        <w:ind w:left="644"/>
+        <w:rPr>
+          <w:color w:val="C00000"/>
+          <w:lang w:val="en-US"/>
+        </w:rPr>
+      </w:pPr>
+      <w:r>
+        <w:rPr>
+          <w:color w:val="C00000"/>
+          <w:lang w:val="en-US"/>
+        </w:rPr>
+        <w:t>fswebcam</w:t>
+      </w:r>
+      <w:r>
+        <w:rPr>
+          <w:color w:val="C00000"/>
+          <w:lang w:val="en-US"/>
+        </w:rPr>
+        <w:t>.1.gz</w:t>
+      </w:r>
+    </w:p>
+    <w:p>
+      <w:pPr>
+        <w:rPr>
+          <w:lang w:val="en-US"/>
+        </w:rPr>
+      </w:pPr>
+      <w:bookmarkStart w:id="0" w:name="_GoBack"/>
+      <w:bookmarkEnd w:id="0"/>
     </w:p>
     <w:p>
       <w:pPr>
@@ -9038,8 +9491,8 @@
   <w:abstractNum w:abstractNumId="2" w15:restartNumberingAfterBreak="0">
     <w:nsid w:val="4EA70FCB"/>
     <w:multiLevelType w:val="hybridMultilevel"/>
-    <w:tmpl w:val="C03407B8"/>
-    <w:lvl w:ilvl="0" w:tplc="04070001">
+    <w:tmpl w:val="B1A0C302"/>
+    <w:lvl w:ilvl="0" w:tplc="CB9EF5F4">
       <w:start w:val="1"/>
       <w:numFmt w:val="bullet"/>
       <w:lvlText w:val=""/>
@@ -9049,6 +9502,7 @@
       </w:pPr>
       <w:rPr>
         <w:rFonts w:ascii="Symbol" w:hAnsi="Symbol" w:hint="default"/>
+        <w:color w:val="000000" w:themeColor="text1"/>
       </w:rPr>
     </w:lvl>
     <w:lvl w:ilvl="1" w:tplc="04070003" w:tentative="1">

</xml_diff>